<commit_message>
Adnan Thesis v2 more progress
</commit_message>
<xml_diff>
--- a/Blogs/Adnan Thesis/Detection and Prediction of Climate Change with Temperature v2.docx
+++ b/Blogs/Adnan Thesis/Detection and Prediction of Climate Change with Temperature v2.docx
@@ -970,7 +970,7 @@
             </w:rPr>
             <w:fldChar w:fldCharType="separate"/>
           </w:r>
-          <w:hyperlink w:anchor="_Toc115034284" w:history="1">
+          <w:hyperlink w:anchor="_Toc115056522" w:history="1">
             <w:r>
               <w:rPr>
                 <w:rStyle w:val="Hyperlink"/>
@@ -1016,7 +1016,7 @@
                 <w:noProof/>
                 <w:webHidden/>
               </w:rPr>
-              <w:instrText xml:space="preserve"> PAGEREF _Toc115034284 \h </w:instrText>
+              <w:instrText xml:space="preserve"> PAGEREF _Toc115056522 \h </w:instrText>
             </w:r>
             <w:r>
               <w:rPr>
@@ -1063,7 +1063,7 @@
               <w:szCs w:val="22"/>
             </w:rPr>
           </w:pPr>
-          <w:hyperlink w:anchor="_Toc115034285" w:history="1">
+          <w:hyperlink w:anchor="_Toc115056523" w:history="1">
             <w:r>
               <w:rPr>
                 <w:rStyle w:val="Hyperlink"/>
@@ -1127,7 +1127,7 @@
                 <w:noProof/>
                 <w:webHidden/>
               </w:rPr>
-              <w:instrText xml:space="preserve"> PAGEREF _Toc115034285 \h </w:instrText>
+              <w:instrText xml:space="preserve"> PAGEREF _Toc115056523 \h </w:instrText>
             </w:r>
             <w:r>
               <w:rPr>
@@ -1172,7 +1172,7 @@
               <w:szCs w:val="22"/>
             </w:rPr>
           </w:pPr>
-          <w:hyperlink w:anchor="_Toc115034286" w:history="1">
+          <w:hyperlink w:anchor="_Toc115056524" w:history="1">
             <w:r>
               <w:rPr>
                 <w:rStyle w:val="Hyperlink"/>
@@ -1196,23 +1196,151 @@
                 <w:noProof/>
                 <w:w w:val="95"/>
               </w:rPr>
-              <w:t>G</w:t>
-            </w:r>
+              <w:t>General Analysis and Pre-processing</w:t>
+            </w:r>
+            <w:r>
+              <w:rPr>
+                <w:noProof/>
+                <w:webHidden/>
+              </w:rPr>
+              <w:tab/>
+            </w:r>
+            <w:r>
+              <w:rPr>
+                <w:noProof/>
+                <w:webHidden/>
+              </w:rPr>
+              <w:fldChar w:fldCharType="begin"/>
+            </w:r>
+            <w:r>
+              <w:rPr>
+                <w:noProof/>
+                <w:webHidden/>
+              </w:rPr>
+              <w:instrText xml:space="preserve"> PAGEREF _Toc115056524 \h </w:instrText>
+            </w:r>
+            <w:r>
+              <w:rPr>
+                <w:noProof/>
+                <w:webHidden/>
+              </w:rPr>
+            </w:r>
+            <w:r>
+              <w:rPr>
+                <w:noProof/>
+                <w:webHidden/>
+              </w:rPr>
+              <w:fldChar w:fldCharType="separate"/>
+            </w:r>
+            <w:r>
+              <w:rPr>
+                <w:noProof/>
+                <w:webHidden/>
+              </w:rPr>
+              <w:t>6</w:t>
+            </w:r>
+            <w:r>
+              <w:rPr>
+                <w:noProof/>
+                <w:webHidden/>
+              </w:rPr>
+              <w:fldChar w:fldCharType="end"/>
+            </w:r>
+          </w:hyperlink>
+        </w:p>
+        <w:p>
+          <w:pPr>
+            <w:pStyle w:val="TOC2"/>
+            <w:tabs>
+              <w:tab w:val="right" w:leader="dot" w:pos="9530"/>
+            </w:tabs>
+            <w:rPr>
+              <w:rFonts w:asciiTheme="minorHAnsi" w:eastAsiaTheme="minorEastAsia" w:hAnsiTheme="minorHAnsi" w:cstheme="minorBidi"/>
+              <w:noProof/>
+              <w:sz w:val="22"/>
+              <w:szCs w:val="22"/>
+            </w:rPr>
+          </w:pPr>
+          <w:hyperlink w:anchor="_Toc115056525" w:history="1">
             <w:r>
               <w:rPr>
                 <w:rStyle w:val="Hyperlink"/>
                 <w:noProof/>
                 <w:w w:val="95"/>
               </w:rPr>
-              <w:t>e</w:t>
-            </w:r>
+              <w:t>2.2 Time Series Analysis (ARIMA)</w:t>
+            </w:r>
+            <w:r>
+              <w:rPr>
+                <w:noProof/>
+                <w:webHidden/>
+              </w:rPr>
+              <w:tab/>
+            </w:r>
+            <w:r>
+              <w:rPr>
+                <w:noProof/>
+                <w:webHidden/>
+              </w:rPr>
+              <w:fldChar w:fldCharType="begin"/>
+            </w:r>
+            <w:r>
+              <w:rPr>
+                <w:noProof/>
+                <w:webHidden/>
+              </w:rPr>
+              <w:instrText xml:space="preserve"> PAGEREF _Toc115056525 \h </w:instrText>
+            </w:r>
+            <w:r>
+              <w:rPr>
+                <w:noProof/>
+                <w:webHidden/>
+              </w:rPr>
+            </w:r>
+            <w:r>
+              <w:rPr>
+                <w:noProof/>
+                <w:webHidden/>
+              </w:rPr>
+              <w:fldChar w:fldCharType="separate"/>
+            </w:r>
+            <w:r>
+              <w:rPr>
+                <w:noProof/>
+                <w:webHidden/>
+              </w:rPr>
+              <w:t>8</w:t>
+            </w:r>
+            <w:r>
+              <w:rPr>
+                <w:noProof/>
+                <w:webHidden/>
+              </w:rPr>
+              <w:fldChar w:fldCharType="end"/>
+            </w:r>
+          </w:hyperlink>
+        </w:p>
+        <w:p>
+          <w:pPr>
+            <w:pStyle w:val="TOC2"/>
+            <w:tabs>
+              <w:tab w:val="right" w:leader="dot" w:pos="9530"/>
+            </w:tabs>
+            <w:rPr>
+              <w:rFonts w:asciiTheme="minorHAnsi" w:eastAsiaTheme="minorEastAsia" w:hAnsiTheme="minorHAnsi" w:cstheme="minorBidi"/>
+              <w:noProof/>
+              <w:sz w:val="22"/>
+              <w:szCs w:val="22"/>
+            </w:rPr>
+          </w:pPr>
+          <w:hyperlink w:anchor="_Toc115056526" w:history="1">
             <w:r>
               <w:rPr>
                 <w:rStyle w:val="Hyperlink"/>
                 <w:noProof/>
                 <w:w w:val="95"/>
               </w:rPr>
-              <w:t>neral Analysis and Pre-processing</w:t>
+              <w:t>2.3 LSTM</w:t>
             </w:r>
             <w:r>
               <w:rPr>
@@ -1233,7 +1361,7 @@
                 <w:noProof/>
                 <w:webHidden/>
               </w:rPr>
-              <w:instrText xml:space="preserve"> PAGEREF _Toc115034286 \h </w:instrText>
+              <w:instrText xml:space="preserve"> PAGEREF _Toc115056526 \h </w:instrText>
             </w:r>
             <w:r>
               <w:rPr>
@@ -1253,7 +1381,79 @@
                 <w:noProof/>
                 <w:webHidden/>
               </w:rPr>
-              <w:t>6</w:t>
+              <w:t>9</w:t>
+            </w:r>
+            <w:r>
+              <w:rPr>
+                <w:noProof/>
+                <w:webHidden/>
+              </w:rPr>
+              <w:fldChar w:fldCharType="end"/>
+            </w:r>
+          </w:hyperlink>
+        </w:p>
+        <w:p>
+          <w:pPr>
+            <w:pStyle w:val="TOC2"/>
+            <w:tabs>
+              <w:tab w:val="right" w:leader="dot" w:pos="9530"/>
+            </w:tabs>
+            <w:rPr>
+              <w:rFonts w:asciiTheme="minorHAnsi" w:eastAsiaTheme="minorEastAsia" w:hAnsiTheme="minorHAnsi" w:cstheme="minorBidi"/>
+              <w:noProof/>
+              <w:sz w:val="22"/>
+              <w:szCs w:val="22"/>
+            </w:rPr>
+          </w:pPr>
+          <w:hyperlink w:anchor="_Toc115056527" w:history="1">
+            <w:r>
+              <w:rPr>
+                <w:rStyle w:val="Hyperlink"/>
+                <w:noProof/>
+                <w:w w:val="95"/>
+              </w:rPr>
+              <w:t>2.4 ANN</w:t>
+            </w:r>
+            <w:r>
+              <w:rPr>
+                <w:noProof/>
+                <w:webHidden/>
+              </w:rPr>
+              <w:tab/>
+            </w:r>
+            <w:r>
+              <w:rPr>
+                <w:noProof/>
+                <w:webHidden/>
+              </w:rPr>
+              <w:fldChar w:fldCharType="begin"/>
+            </w:r>
+            <w:r>
+              <w:rPr>
+                <w:noProof/>
+                <w:webHidden/>
+              </w:rPr>
+              <w:instrText xml:space="preserve"> PAGEREF _Toc115056527 \h </w:instrText>
+            </w:r>
+            <w:r>
+              <w:rPr>
+                <w:noProof/>
+                <w:webHidden/>
+              </w:rPr>
+            </w:r>
+            <w:r>
+              <w:rPr>
+                <w:noProof/>
+                <w:webHidden/>
+              </w:rPr>
+              <w:fldChar w:fldCharType="separate"/>
+            </w:r>
+            <w:r>
+              <w:rPr>
+                <w:noProof/>
+                <w:webHidden/>
+              </w:rPr>
+              <w:t>11</w:t>
             </w:r>
             <w:r>
               <w:rPr>
@@ -1278,14 +1478,14 @@
               <w:szCs w:val="22"/>
             </w:rPr>
           </w:pPr>
-          <w:hyperlink w:anchor="_Toc115034287" w:history="1">
+          <w:hyperlink w:anchor="_Toc115056528" w:history="1">
             <w:r>
               <w:rPr>
                 <w:rStyle w:val="Hyperlink"/>
                 <w:noProof/>
-                <w:w w:val="92"/>
-              </w:rPr>
-              <w:t>2.2</w:t>
+                <w:w w:val="95"/>
+              </w:rPr>
+              <w:t>2.5</w:t>
             </w:r>
             <w:r>
               <w:rPr>
@@ -1302,7 +1502,7 @@
                 <w:noProof/>
                 <w:w w:val="95"/>
               </w:rPr>
-              <w:t>Time Series Analysis (ARIMA)</w:t>
+              <w:t>RNN</w:t>
             </w:r>
             <w:r>
               <w:rPr>
@@ -1323,7 +1523,7 @@
                 <w:noProof/>
                 <w:webHidden/>
               </w:rPr>
-              <w:instrText xml:space="preserve"> PAGEREF _Toc115034287 \h </w:instrText>
+              <w:instrText xml:space="preserve"> PAGEREF _Toc115056528 \h </w:instrText>
             </w:r>
             <w:r>
               <w:rPr>
@@ -1343,7 +1543,7 @@
                 <w:noProof/>
                 <w:webHidden/>
               </w:rPr>
-              <w:t>8</w:t>
+              <w:t>13</w:t>
             </w:r>
             <w:r>
               <w:rPr>
@@ -1368,14 +1568,14 @@
               <w:szCs w:val="22"/>
             </w:rPr>
           </w:pPr>
-          <w:hyperlink w:anchor="_Toc115034288" w:history="1">
+          <w:hyperlink w:anchor="_Toc115056529" w:history="1">
             <w:r>
               <w:rPr>
                 <w:rStyle w:val="Hyperlink"/>
                 <w:noProof/>
-                <w:w w:val="92"/>
-              </w:rPr>
-              <w:t>2.3</w:t>
+                <w:w w:val="95"/>
+              </w:rPr>
+              <w:t>2.6</w:t>
             </w:r>
             <w:r>
               <w:rPr>
@@ -1390,9 +1590,8 @@
               <w:rPr>
                 <w:rStyle w:val="Hyperlink"/>
                 <w:noProof/>
-                <w:w w:val="95"/>
-              </w:rPr>
-              <w:t>LSTM</w:t>
+              </w:rPr>
+              <w:t>Statistical Significance Tests</w:t>
             </w:r>
             <w:r>
               <w:rPr>
@@ -1413,7 +1612,7 @@
                 <w:noProof/>
                 <w:webHidden/>
               </w:rPr>
-              <w:instrText xml:space="preserve"> PAGEREF _Toc115034288 \h </w:instrText>
+              <w:instrText xml:space="preserve"> PAGEREF _Toc115056529 \h </w:instrText>
             </w:r>
             <w:r>
               <w:rPr>
@@ -1433,7 +1632,7 @@
                 <w:noProof/>
                 <w:webHidden/>
               </w:rPr>
-              <w:t>9</w:t>
+              <w:t>13</w:t>
             </w:r>
             <w:r>
               <w:rPr>
@@ -1448,7 +1647,6 @@
           <w:pPr>
             <w:pStyle w:val="TOC2"/>
             <w:tabs>
-              <w:tab w:val="left" w:pos="1629"/>
               <w:tab w:val="right" w:leader="dot" w:pos="9530"/>
             </w:tabs>
             <w:rPr>
@@ -1458,41 +1656,23 @@
               <w:szCs w:val="22"/>
             </w:rPr>
           </w:pPr>
-          <w:hyperlink w:anchor="_Toc115034289" w:history="1">
+          <w:hyperlink w:anchor="_Toc115056530" w:history="1">
             <w:r>
               <w:rPr>
                 <w:rStyle w:val="Hyperlink"/>
                 <w:noProof/>
-                <w:w w:val="92"/>
-              </w:rPr>
-              <w:t>2.4</w:t>
-            </w:r>
-            <w:r>
-              <w:rPr>
-                <w:rFonts w:asciiTheme="minorHAnsi" w:eastAsiaTheme="minorEastAsia" w:hAnsiTheme="minorHAnsi" w:cstheme="minorBidi"/>
-                <w:noProof/>
-                <w:sz w:val="22"/>
-                <w:szCs w:val="22"/>
+              </w:rPr>
+              <w:t>2.7 Linear Regression</w:t>
+            </w:r>
+            <w:r>
+              <w:rPr>
+                <w:noProof/>
+                <w:webHidden/>
               </w:rPr>
               <w:tab/>
             </w:r>
             <w:r>
               <w:rPr>
-                <w:rStyle w:val="Hyperlink"/>
-                <w:noProof/>
-                <w:w w:val="95"/>
-              </w:rPr>
-              <w:t>ANN</w:t>
-            </w:r>
-            <w:r>
-              <w:rPr>
-                <w:noProof/>
-                <w:webHidden/>
-              </w:rPr>
-              <w:tab/>
-            </w:r>
-            <w:r>
-              <w:rPr>
                 <w:noProof/>
                 <w:webHidden/>
               </w:rPr>
@@ -1503,275 +1683,7 @@
                 <w:noProof/>
                 <w:webHidden/>
               </w:rPr>
-              <w:instrText xml:space="preserve"> PAGEREF _Toc115034289 \h </w:instrText>
-            </w:r>
-            <w:r>
-              <w:rPr>
-                <w:noProof/>
-                <w:webHidden/>
-              </w:rPr>
-            </w:r>
-            <w:r>
-              <w:rPr>
-                <w:noProof/>
-                <w:webHidden/>
-              </w:rPr>
-              <w:fldChar w:fldCharType="separate"/>
-            </w:r>
-            <w:r>
-              <w:rPr>
-                <w:noProof/>
-                <w:webHidden/>
-              </w:rPr>
-              <w:t>11</w:t>
-            </w:r>
-            <w:r>
-              <w:rPr>
-                <w:noProof/>
-                <w:webHidden/>
-              </w:rPr>
-              <w:fldChar w:fldCharType="end"/>
-            </w:r>
-          </w:hyperlink>
-        </w:p>
-        <w:p>
-          <w:pPr>
-            <w:pStyle w:val="TOC2"/>
-            <w:tabs>
-              <w:tab w:val="left" w:pos="1629"/>
-              <w:tab w:val="right" w:leader="dot" w:pos="9530"/>
-            </w:tabs>
-            <w:rPr>
-              <w:rFonts w:asciiTheme="minorHAnsi" w:eastAsiaTheme="minorEastAsia" w:hAnsiTheme="minorHAnsi" w:cstheme="minorBidi"/>
-              <w:noProof/>
-              <w:sz w:val="22"/>
-              <w:szCs w:val="22"/>
-            </w:rPr>
-          </w:pPr>
-          <w:hyperlink w:anchor="_Toc115034290" w:history="1">
-            <w:r>
-              <w:rPr>
-                <w:rStyle w:val="Hyperlink"/>
-                <w:noProof/>
-                <w:w w:val="92"/>
-              </w:rPr>
-              <w:t>2.5</w:t>
-            </w:r>
-            <w:r>
-              <w:rPr>
-                <w:rFonts w:asciiTheme="minorHAnsi" w:eastAsiaTheme="minorEastAsia" w:hAnsiTheme="minorHAnsi" w:cstheme="minorBidi"/>
-                <w:noProof/>
-                <w:sz w:val="22"/>
-                <w:szCs w:val="22"/>
-              </w:rPr>
-              <w:tab/>
-            </w:r>
-            <w:r>
-              <w:rPr>
-                <w:rStyle w:val="Hyperlink"/>
-                <w:noProof/>
-                <w:w w:val="95"/>
-              </w:rPr>
-              <w:t>RNN</w:t>
-            </w:r>
-            <w:r>
-              <w:rPr>
-                <w:noProof/>
-                <w:webHidden/>
-              </w:rPr>
-              <w:tab/>
-            </w:r>
-            <w:r>
-              <w:rPr>
-                <w:noProof/>
-                <w:webHidden/>
-              </w:rPr>
-              <w:fldChar w:fldCharType="begin"/>
-            </w:r>
-            <w:r>
-              <w:rPr>
-                <w:noProof/>
-                <w:webHidden/>
-              </w:rPr>
-              <w:instrText xml:space="preserve"> PAGEREF _Toc115034290 \h </w:instrText>
-            </w:r>
-            <w:r>
-              <w:rPr>
-                <w:noProof/>
-                <w:webHidden/>
-              </w:rPr>
-            </w:r>
-            <w:r>
-              <w:rPr>
-                <w:noProof/>
-                <w:webHidden/>
-              </w:rPr>
-              <w:fldChar w:fldCharType="separate"/>
-            </w:r>
-            <w:r>
-              <w:rPr>
-                <w:noProof/>
-                <w:webHidden/>
-              </w:rPr>
-              <w:t>13</w:t>
-            </w:r>
-            <w:r>
-              <w:rPr>
-                <w:noProof/>
-                <w:webHidden/>
-              </w:rPr>
-              <w:fldChar w:fldCharType="end"/>
-            </w:r>
-          </w:hyperlink>
-        </w:p>
-        <w:p>
-          <w:pPr>
-            <w:pStyle w:val="TOC2"/>
-            <w:tabs>
-              <w:tab w:val="left" w:pos="1629"/>
-              <w:tab w:val="right" w:leader="dot" w:pos="9530"/>
-            </w:tabs>
-            <w:rPr>
-              <w:rFonts w:asciiTheme="minorHAnsi" w:eastAsiaTheme="minorEastAsia" w:hAnsiTheme="minorHAnsi" w:cstheme="minorBidi"/>
-              <w:noProof/>
-              <w:sz w:val="22"/>
-              <w:szCs w:val="22"/>
-            </w:rPr>
-          </w:pPr>
-          <w:hyperlink w:anchor="_Toc115034291" w:history="1">
-            <w:r>
-              <w:rPr>
-                <w:rStyle w:val="Hyperlink"/>
-                <w:noProof/>
-                <w:w w:val="92"/>
-              </w:rPr>
-              <w:t>2.6</w:t>
-            </w:r>
-            <w:r>
-              <w:rPr>
-                <w:rFonts w:asciiTheme="minorHAnsi" w:eastAsiaTheme="minorEastAsia" w:hAnsiTheme="minorHAnsi" w:cstheme="minorBidi"/>
-                <w:noProof/>
-                <w:sz w:val="22"/>
-                <w:szCs w:val="22"/>
-              </w:rPr>
-              <w:tab/>
-            </w:r>
-            <w:r>
-              <w:rPr>
-                <w:rStyle w:val="Hyperlink"/>
-                <w:noProof/>
-              </w:rPr>
-              <w:t>Statistical Significance Tests</w:t>
-            </w:r>
-            <w:r>
-              <w:rPr>
-                <w:noProof/>
-                <w:webHidden/>
-              </w:rPr>
-              <w:tab/>
-            </w:r>
-            <w:r>
-              <w:rPr>
-                <w:noProof/>
-                <w:webHidden/>
-              </w:rPr>
-              <w:fldChar w:fldCharType="begin"/>
-            </w:r>
-            <w:r>
-              <w:rPr>
-                <w:noProof/>
-                <w:webHidden/>
-              </w:rPr>
-              <w:instrText xml:space="preserve"> PAGEREF _Toc115034291 \h </w:instrText>
-            </w:r>
-            <w:r>
-              <w:rPr>
-                <w:noProof/>
-                <w:webHidden/>
-              </w:rPr>
-            </w:r>
-            <w:r>
-              <w:rPr>
-                <w:noProof/>
-                <w:webHidden/>
-              </w:rPr>
-              <w:fldChar w:fldCharType="separate"/>
-            </w:r>
-            <w:r>
-              <w:rPr>
-                <w:noProof/>
-                <w:webHidden/>
-              </w:rPr>
-              <w:t>13</w:t>
-            </w:r>
-            <w:r>
-              <w:rPr>
-                <w:noProof/>
-                <w:webHidden/>
-              </w:rPr>
-              <w:fldChar w:fldCharType="end"/>
-            </w:r>
-          </w:hyperlink>
-        </w:p>
-        <w:p>
-          <w:pPr>
-            <w:pStyle w:val="TOC2"/>
-            <w:tabs>
-              <w:tab w:val="left" w:pos="1629"/>
-              <w:tab w:val="right" w:leader="dot" w:pos="9530"/>
-            </w:tabs>
-            <w:rPr>
-              <w:rFonts w:asciiTheme="minorHAnsi" w:eastAsiaTheme="minorEastAsia" w:hAnsiTheme="minorHAnsi" w:cstheme="minorBidi"/>
-              <w:noProof/>
-              <w:sz w:val="22"/>
-              <w:szCs w:val="22"/>
-            </w:rPr>
-          </w:pPr>
-          <w:hyperlink w:anchor="_Toc115034292" w:history="1">
-            <w:r>
-              <w:rPr>
-                <w:rStyle w:val="Hyperlink"/>
-                <w:noProof/>
-                <w:w w:val="92"/>
-              </w:rPr>
-              <w:t>2.7</w:t>
-            </w:r>
-            <w:r>
-              <w:rPr>
-                <w:rFonts w:asciiTheme="minorHAnsi" w:eastAsiaTheme="minorEastAsia" w:hAnsiTheme="minorHAnsi" w:cstheme="minorBidi"/>
-                <w:noProof/>
-                <w:sz w:val="22"/>
-                <w:szCs w:val="22"/>
-              </w:rPr>
-              <w:tab/>
-            </w:r>
-            <w:r>
-              <w:rPr>
-                <w:rStyle w:val="Hyperlink"/>
-                <w:noProof/>
-              </w:rPr>
-              <w:t>Linear Regression</w:t>
-            </w:r>
-            <w:r>
-              <w:rPr>
-                <w:noProof/>
-                <w:webHidden/>
-              </w:rPr>
-              <w:tab/>
-            </w:r>
-            <w:r>
-              <w:rPr>
-                <w:noProof/>
-                <w:webHidden/>
-              </w:rPr>
-              <w:fldChar w:fldCharType="begin"/>
-            </w:r>
-            <w:r>
-              <w:rPr>
-                <w:noProof/>
-                <w:webHidden/>
-              </w:rPr>
-              <w:instrText xml:space="preserve"> PAGEREF _Toc115034292 \h </w:instrText>
+              <w:instrText xml:space="preserve"> PAGEREF _Toc115056530 \h </w:instrText>
             </w:r>
             <w:r>
               <w:rPr>
@@ -1818,12 +1730,12 @@
               <w:szCs w:val="22"/>
             </w:rPr>
           </w:pPr>
-          <w:hyperlink w:anchor="_Toc115034293" w:history="1">
+          <w:hyperlink w:anchor="_Toc115056531" w:history="1">
             <w:r>
               <w:rPr>
                 <w:rStyle w:val="Hyperlink"/>
                 <w:noProof/>
-                <w:w w:val="116"/>
+                <w:w w:val="95"/>
               </w:rPr>
               <w:t>3</w:t>
             </w:r>
@@ -1864,7 +1776,7 @@
                 <w:noProof/>
                 <w:webHidden/>
               </w:rPr>
-              <w:instrText xml:space="preserve"> PAGEREF _Toc115034293 \h </w:instrText>
+              <w:instrText xml:space="preserve"> PAGEREF _Toc115056531 \h </w:instrText>
             </w:r>
             <w:r>
               <w:rPr>
@@ -1908,7 +1820,7 @@
               <w:szCs w:val="22"/>
             </w:rPr>
           </w:pPr>
-          <w:hyperlink w:anchor="_Toc115034294" w:history="1">
+          <w:hyperlink w:anchor="_Toc115056532" w:history="1">
             <w:r>
               <w:rPr>
                 <w:rStyle w:val="Hyperlink"/>
@@ -1935,7 +1847,7 @@
                 <w:noProof/>
                 <w:webHidden/>
               </w:rPr>
-              <w:instrText xml:space="preserve"> PAGEREF _Toc115034294 \h </w:instrText>
+              <w:instrText xml:space="preserve"> PAGEREF _Toc115056532 \h </w:instrText>
             </w:r>
             <w:r>
               <w:rPr>
@@ -1979,7 +1891,7 @@
               <w:szCs w:val="22"/>
             </w:rPr>
           </w:pPr>
-          <w:hyperlink w:anchor="_Toc115034295" w:history="1">
+          <w:hyperlink w:anchor="_Toc115056533" w:history="1">
             <w:r>
               <w:rPr>
                 <w:rStyle w:val="Hyperlink"/>
@@ -2006,7 +1918,7 @@
                 <w:noProof/>
                 <w:webHidden/>
               </w:rPr>
-              <w:instrText xml:space="preserve"> PAGEREF _Toc115034295 \h </w:instrText>
+              <w:instrText xml:space="preserve"> PAGEREF _Toc115056533 \h </w:instrText>
             </w:r>
             <w:r>
               <w:rPr>
@@ -2050,7 +1962,7 @@
               <w:szCs w:val="22"/>
             </w:rPr>
           </w:pPr>
-          <w:hyperlink w:anchor="_Toc115034296" w:history="1">
+          <w:hyperlink w:anchor="_Toc115056534" w:history="1">
             <w:r>
               <w:rPr>
                 <w:rStyle w:val="Hyperlink"/>
@@ -2077,7 +1989,7 @@
                 <w:noProof/>
                 <w:webHidden/>
               </w:rPr>
-              <w:instrText xml:space="preserve"> PAGEREF _Toc115034296 \h </w:instrText>
+              <w:instrText xml:space="preserve"> PAGEREF _Toc115056534 \h </w:instrText>
             </w:r>
             <w:r>
               <w:rPr>
@@ -2121,13 +2033,13 @@
               <w:szCs w:val="22"/>
             </w:rPr>
           </w:pPr>
-          <w:hyperlink w:anchor="_Toc115034297" w:history="1">
+          <w:hyperlink w:anchor="_Toc115056535" w:history="1">
             <w:r>
               <w:rPr>
                 <w:rStyle w:val="Hyperlink"/>
                 <w:noProof/>
               </w:rPr>
-              <w:t>3.3.1 Distribution of Variables</w:t>
+              <w:t>3.3.1 Preprocessing of the dataset</w:t>
             </w:r>
             <w:r>
               <w:rPr>
@@ -2148,7 +2060,7 @@
                 <w:noProof/>
                 <w:webHidden/>
               </w:rPr>
-              <w:instrText xml:space="preserve"> PAGEREF _Toc115034297 \h </w:instrText>
+              <w:instrText xml:space="preserve"> PAGEREF _Toc115056535 \h </w:instrText>
             </w:r>
             <w:r>
               <w:rPr>
@@ -2168,7 +2080,7 @@
                 <w:noProof/>
                 <w:webHidden/>
               </w:rPr>
-              <w:t>15</w:t>
+              <w:t>16</w:t>
             </w:r>
             <w:r>
               <w:rPr>
@@ -2192,7 +2104,7 @@
               <w:szCs w:val="22"/>
             </w:rPr>
           </w:pPr>
-          <w:hyperlink w:anchor="_Toc115034298" w:history="1">
+          <w:hyperlink w:anchor="_Toc115056536" w:history="1">
             <w:r>
               <w:rPr>
                 <w:rStyle w:val="Hyperlink"/>
@@ -2219,7 +2131,7 @@
                 <w:noProof/>
                 <w:webHidden/>
               </w:rPr>
-              <w:instrText xml:space="preserve"> PAGEREF _Toc115034298 \h </w:instrText>
+              <w:instrText xml:space="preserve"> PAGEREF _Toc115056536 \h </w:instrText>
             </w:r>
             <w:r>
               <w:rPr>
@@ -2239,7 +2151,7 @@
                 <w:noProof/>
                 <w:webHidden/>
               </w:rPr>
-              <w:t>15</w:t>
+              <w:t>16</w:t>
             </w:r>
             <w:r>
               <w:rPr>
@@ -2263,13 +2175,13 @@
               <w:szCs w:val="22"/>
             </w:rPr>
           </w:pPr>
-          <w:hyperlink w:anchor="_Toc115034299" w:history="1">
+          <w:hyperlink w:anchor="_Toc115056537" w:history="1">
             <w:r>
               <w:rPr>
                 <w:rStyle w:val="Hyperlink"/>
                 <w:noProof/>
               </w:rPr>
-              <w:t>3.3.3 Outlier Analysis</w:t>
+              <w:t>3.3.3 Distribution of Variables</w:t>
             </w:r>
             <w:r>
               <w:rPr>
@@ -2290,7 +2202,7 @@
                 <w:noProof/>
                 <w:webHidden/>
               </w:rPr>
-              <w:instrText xml:space="preserve"> PAGEREF _Toc115034299 \h </w:instrText>
+              <w:instrText xml:space="preserve"> PAGEREF _Toc115056537 \h </w:instrText>
             </w:r>
             <w:r>
               <w:rPr>
@@ -2310,7 +2222,7 @@
                 <w:noProof/>
                 <w:webHidden/>
               </w:rPr>
-              <w:t>15</w:t>
+              <w:t>17</w:t>
             </w:r>
             <w:r>
               <w:rPr>
@@ -2334,13 +2246,13 @@
               <w:szCs w:val="22"/>
             </w:rPr>
           </w:pPr>
-          <w:hyperlink w:anchor="_Toc115034300" w:history="1">
+          <w:hyperlink w:anchor="_Toc115056538" w:history="1">
             <w:r>
               <w:rPr>
                 <w:rStyle w:val="Hyperlink"/>
                 <w:noProof/>
               </w:rPr>
-              <w:t>3.3.4 Univariate Analysis</w:t>
+              <w:t>3.3.4 Outlier Analysis</w:t>
             </w:r>
             <w:r>
               <w:rPr>
@@ -2361,7 +2273,7 @@
                 <w:noProof/>
                 <w:webHidden/>
               </w:rPr>
-              <w:instrText xml:space="preserve"> PAGEREF _Toc115034300 \h </w:instrText>
+              <w:instrText xml:space="preserve"> PAGEREF _Toc115056538 \h </w:instrText>
             </w:r>
             <w:r>
               <w:rPr>
@@ -2381,7 +2293,7 @@
                 <w:noProof/>
                 <w:webHidden/>
               </w:rPr>
-              <w:t>15</w:t>
+              <w:t>20</w:t>
             </w:r>
             <w:r>
               <w:rPr>
@@ -2405,13 +2317,13 @@
               <w:szCs w:val="22"/>
             </w:rPr>
           </w:pPr>
-          <w:hyperlink w:anchor="_Toc115034301" w:history="1">
+          <w:hyperlink w:anchor="_Toc115056539" w:history="1">
             <w:r>
               <w:rPr>
                 <w:rStyle w:val="Hyperlink"/>
                 <w:noProof/>
               </w:rPr>
-              <w:t>3.3.5 Relation with Target Variable</w:t>
+              <w:t>3.3.5 Univariate Analysis</w:t>
             </w:r>
             <w:r>
               <w:rPr>
@@ -2432,7 +2344,7 @@
                 <w:noProof/>
                 <w:webHidden/>
               </w:rPr>
-              <w:instrText xml:space="preserve"> PAGEREF _Toc115034301 \h </w:instrText>
+              <w:instrText xml:space="preserve"> PAGEREF _Toc115056539 \h </w:instrText>
             </w:r>
             <w:r>
               <w:rPr>
@@ -2452,7 +2364,7 @@
                 <w:noProof/>
                 <w:webHidden/>
               </w:rPr>
-              <w:t>15</w:t>
+              <w:t>22</w:t>
             </w:r>
             <w:r>
               <w:rPr>
@@ -2476,13 +2388,13 @@
               <w:szCs w:val="22"/>
             </w:rPr>
           </w:pPr>
-          <w:hyperlink w:anchor="_Toc115034302" w:history="1">
+          <w:hyperlink w:anchor="_Toc115056540" w:history="1">
             <w:r>
               <w:rPr>
                 <w:rStyle w:val="Hyperlink"/>
                 <w:noProof/>
               </w:rPr>
-              <w:t>3.3.6 Distribution of variables with respect to Temperature</w:t>
+              <w:t>3.3.6 Probability Distribution using KDE</w:t>
             </w:r>
             <w:r>
               <w:rPr>
@@ -2503,7 +2415,7 @@
                 <w:noProof/>
                 <w:webHidden/>
               </w:rPr>
-              <w:instrText xml:space="preserve"> PAGEREF _Toc115034302 \h </w:instrText>
+              <w:instrText xml:space="preserve"> PAGEREF _Toc115056540 \h </w:instrText>
             </w:r>
             <w:r>
               <w:rPr>
@@ -2523,7 +2435,7 @@
                 <w:noProof/>
                 <w:webHidden/>
               </w:rPr>
-              <w:t>15</w:t>
+              <w:t>23</w:t>
             </w:r>
             <w:r>
               <w:rPr>
@@ -2547,13 +2459,13 @@
               <w:szCs w:val="22"/>
             </w:rPr>
           </w:pPr>
-          <w:hyperlink w:anchor="_Toc115034303" w:history="1">
+          <w:hyperlink w:anchor="_Toc115056541" w:history="1">
             <w:r>
               <w:rPr>
                 <w:rStyle w:val="Hyperlink"/>
                 <w:noProof/>
               </w:rPr>
-              <w:t>3.3.7 Probability Distribution using KDE</w:t>
+              <w:t>3.3.7 Deep-dive analysis in Europe</w:t>
             </w:r>
             <w:r>
               <w:rPr>
@@ -2574,7 +2486,7 @@
                 <w:noProof/>
                 <w:webHidden/>
               </w:rPr>
-              <w:instrText xml:space="preserve"> PAGEREF _Toc115034303 \h </w:instrText>
+              <w:instrText xml:space="preserve"> PAGEREF _Toc115056541 \h </w:instrText>
             </w:r>
             <w:r>
               <w:rPr>
@@ -2594,7 +2506,7 @@
                 <w:noProof/>
                 <w:webHidden/>
               </w:rPr>
-              <w:t>15</w:t>
+              <w:t>24</w:t>
             </w:r>
             <w:r>
               <w:rPr>
@@ -2618,7 +2530,7 @@
               <w:szCs w:val="22"/>
             </w:rPr>
           </w:pPr>
-          <w:hyperlink w:anchor="_Toc115034304" w:history="1">
+          <w:hyperlink w:anchor="_Toc115056542" w:history="1">
             <w:r>
               <w:rPr>
                 <w:rStyle w:val="Hyperlink"/>
@@ -2645,7 +2557,7 @@
                 <w:noProof/>
                 <w:webHidden/>
               </w:rPr>
-              <w:instrText xml:space="preserve"> PAGEREF _Toc115034304 \h </w:instrText>
+              <w:instrText xml:space="preserve"> PAGEREF _Toc115056542 \h </w:instrText>
             </w:r>
             <w:r>
               <w:rPr>
@@ -2665,7 +2577,7 @@
                 <w:noProof/>
                 <w:webHidden/>
               </w:rPr>
-              <w:t>15</w:t>
+              <w:t>27</w:t>
             </w:r>
             <w:r>
               <w:rPr>
@@ -2689,7 +2601,7 @@
               <w:szCs w:val="22"/>
             </w:rPr>
           </w:pPr>
-          <w:hyperlink w:anchor="_Toc115034305" w:history="1">
+          <w:hyperlink w:anchor="_Toc115056543" w:history="1">
             <w:r>
               <w:rPr>
                 <w:rStyle w:val="Hyperlink"/>
@@ -2716,7 +2628,7 @@
                 <w:noProof/>
                 <w:webHidden/>
               </w:rPr>
-              <w:instrText xml:space="preserve"> PAGEREF _Toc115034305 \h </w:instrText>
+              <w:instrText xml:space="preserve"> PAGEREF _Toc115056543 \h </w:instrText>
             </w:r>
             <w:r>
               <w:rPr>
@@ -2736,7 +2648,7 @@
                 <w:noProof/>
                 <w:webHidden/>
               </w:rPr>
-              <w:t>15</w:t>
+              <w:t>27</w:t>
             </w:r>
             <w:r>
               <w:rPr>
@@ -2760,7 +2672,7 @@
               <w:szCs w:val="22"/>
             </w:rPr>
           </w:pPr>
-          <w:hyperlink w:anchor="_Toc115034306" w:history="1">
+          <w:hyperlink w:anchor="_Toc115056544" w:history="1">
             <w:r>
               <w:rPr>
                 <w:rStyle w:val="Hyperlink"/>
@@ -2787,7 +2699,7 @@
                 <w:noProof/>
                 <w:webHidden/>
               </w:rPr>
-              <w:instrText xml:space="preserve"> PAGEREF _Toc115034306 \h </w:instrText>
+              <w:instrText xml:space="preserve"> PAGEREF _Toc115056544 \h </w:instrText>
             </w:r>
             <w:r>
               <w:rPr>
@@ -2807,7 +2719,7 @@
                 <w:noProof/>
                 <w:webHidden/>
               </w:rPr>
-              <w:t>15</w:t>
+              <w:t>27</w:t>
             </w:r>
             <w:r>
               <w:rPr>
@@ -2831,7 +2743,7 @@
               <w:szCs w:val="22"/>
             </w:rPr>
           </w:pPr>
-          <w:hyperlink w:anchor="_Toc115034307" w:history="1">
+          <w:hyperlink w:anchor="_Toc115056545" w:history="1">
             <w:r>
               <w:rPr>
                 <w:rStyle w:val="Hyperlink"/>
@@ -2858,7 +2770,7 @@
                 <w:noProof/>
                 <w:webHidden/>
               </w:rPr>
-              <w:instrText xml:space="preserve"> PAGEREF _Toc115034307 \h </w:instrText>
+              <w:instrText xml:space="preserve"> PAGEREF _Toc115056545 \h </w:instrText>
             </w:r>
             <w:r>
               <w:rPr>
@@ -2878,7 +2790,7 @@
                 <w:noProof/>
                 <w:webHidden/>
               </w:rPr>
-              <w:t>15</w:t>
+              <w:t>27</w:t>
             </w:r>
             <w:r>
               <w:rPr>
@@ -2902,7 +2814,7 @@
               <w:szCs w:val="22"/>
             </w:rPr>
           </w:pPr>
-          <w:hyperlink w:anchor="_Toc115034308" w:history="1">
+          <w:hyperlink w:anchor="_Toc115056546" w:history="1">
             <w:r>
               <w:rPr>
                 <w:rStyle w:val="Hyperlink"/>
@@ -2929,7 +2841,7 @@
                 <w:noProof/>
                 <w:webHidden/>
               </w:rPr>
-              <w:instrText xml:space="preserve"> PAGEREF _Toc115034308 \h </w:instrText>
+              <w:instrText xml:space="preserve"> PAGEREF _Toc115056546 \h </w:instrText>
             </w:r>
             <w:r>
               <w:rPr>
@@ -2949,7 +2861,7 @@
                 <w:noProof/>
                 <w:webHidden/>
               </w:rPr>
-              <w:t>16</w:t>
+              <w:t>27</w:t>
             </w:r>
             <w:r>
               <w:rPr>
@@ -2973,7 +2885,7 @@
               <w:szCs w:val="22"/>
             </w:rPr>
           </w:pPr>
-          <w:hyperlink w:anchor="_Toc115034309" w:history="1">
+          <w:hyperlink w:anchor="_Toc115056547" w:history="1">
             <w:r>
               <w:rPr>
                 <w:rStyle w:val="Hyperlink"/>
@@ -3000,7 +2912,7 @@
                 <w:noProof/>
                 <w:webHidden/>
               </w:rPr>
-              <w:instrText xml:space="preserve"> PAGEREF _Toc115034309 \h </w:instrText>
+              <w:instrText xml:space="preserve"> PAGEREF _Toc115056547 \h </w:instrText>
             </w:r>
             <w:r>
               <w:rPr>
@@ -3020,7 +2932,7 @@
                 <w:noProof/>
                 <w:webHidden/>
               </w:rPr>
-              <w:t>16</w:t>
+              <w:t>27</w:t>
             </w:r>
             <w:r>
               <w:rPr>
@@ -3044,7 +2956,7 @@
               <w:szCs w:val="22"/>
             </w:rPr>
           </w:pPr>
-          <w:hyperlink w:anchor="_Toc115034310" w:history="1">
+          <w:hyperlink w:anchor="_Toc115056548" w:history="1">
             <w:r>
               <w:rPr>
                 <w:rStyle w:val="Hyperlink"/>
@@ -3071,7 +2983,7 @@
                 <w:noProof/>
                 <w:webHidden/>
               </w:rPr>
-              <w:instrText xml:space="preserve"> PAGEREF _Toc115034310 \h </w:instrText>
+              <w:instrText xml:space="preserve"> PAGEREF _Toc115056548 \h </w:instrText>
             </w:r>
             <w:r>
               <w:rPr>
@@ -3091,7 +3003,7 @@
                 <w:noProof/>
                 <w:webHidden/>
               </w:rPr>
-              <w:t>16</w:t>
+              <w:t>27</w:t>
             </w:r>
             <w:r>
               <w:rPr>
@@ -3115,7 +3027,7 @@
               <w:szCs w:val="22"/>
             </w:rPr>
           </w:pPr>
-          <w:hyperlink w:anchor="_Toc115034311" w:history="1">
+          <w:hyperlink w:anchor="_Toc115056549" w:history="1">
             <w:r>
               <w:rPr>
                 <w:rStyle w:val="Hyperlink"/>
@@ -3142,7 +3054,7 @@
                 <w:noProof/>
                 <w:webHidden/>
               </w:rPr>
-              <w:instrText xml:space="preserve"> PAGEREF _Toc115034311 \h </w:instrText>
+              <w:instrText xml:space="preserve"> PAGEREF _Toc115056549 \h </w:instrText>
             </w:r>
             <w:r>
               <w:rPr>
@@ -3162,7 +3074,7 @@
                 <w:noProof/>
                 <w:webHidden/>
               </w:rPr>
-              <w:t>16</w:t>
+              <w:t>27</w:t>
             </w:r>
             <w:r>
               <w:rPr>
@@ -3188,7 +3100,7 @@
               <w:szCs w:val="22"/>
             </w:rPr>
           </w:pPr>
-          <w:hyperlink w:anchor="_Toc115034312" w:history="1">
+          <w:hyperlink w:anchor="_Toc115056550" w:history="1">
             <w:r>
               <w:rPr>
                 <w:rStyle w:val="Hyperlink"/>
@@ -3215,7 +3127,7 @@
                 <w:noProof/>
                 <w:webHidden/>
               </w:rPr>
-              <w:instrText xml:space="preserve"> PAGEREF _Toc115034312 \h </w:instrText>
+              <w:instrText xml:space="preserve"> PAGEREF _Toc115056550 \h </w:instrText>
             </w:r>
             <w:r>
               <w:rPr>
@@ -3235,7 +3147,7 @@
                 <w:noProof/>
                 <w:webHidden/>
               </w:rPr>
-              <w:t>17</w:t>
+              <w:t>29</w:t>
             </w:r>
             <w:r>
               <w:rPr>
@@ -3261,7 +3173,7 @@
               <w:szCs w:val="22"/>
             </w:rPr>
           </w:pPr>
-          <w:hyperlink w:anchor="_Toc115034313" w:history="1">
+          <w:hyperlink w:anchor="_Toc115056551" w:history="1">
             <w:r>
               <w:rPr>
                 <w:rStyle w:val="Hyperlink"/>
@@ -3288,7 +3200,7 @@
                 <w:noProof/>
                 <w:webHidden/>
               </w:rPr>
-              <w:instrText xml:space="preserve"> PAGEREF _Toc115034313 \h </w:instrText>
+              <w:instrText xml:space="preserve"> PAGEREF _Toc115056551 \h </w:instrText>
             </w:r>
             <w:r>
               <w:rPr>
@@ -3308,7 +3220,7 @@
                 <w:noProof/>
                 <w:webHidden/>
               </w:rPr>
-              <w:t>17</w:t>
+              <w:t>29</w:t>
             </w:r>
             <w:r>
               <w:rPr>
@@ -3360,7 +3272,7 @@
       </w:pPr>
       <w:bookmarkStart w:id="0" w:name="1_Introduction"/>
       <w:bookmarkStart w:id="1" w:name="_Toc115003014"/>
-      <w:bookmarkStart w:id="2" w:name="_Toc115034284"/>
+      <w:bookmarkStart w:id="2" w:name="_Toc115056522"/>
       <w:bookmarkEnd w:id="0"/>
       <w:r>
         <w:lastRenderedPageBreak/>
@@ -3593,7 +3505,7 @@
       </w:pPr>
       <w:bookmarkStart w:id="3" w:name="2_Literature_review"/>
       <w:bookmarkStart w:id="4" w:name="_Toc115003015"/>
-      <w:bookmarkStart w:id="5" w:name="_Toc115034285"/>
+      <w:bookmarkStart w:id="5" w:name="_Toc115056523"/>
       <w:bookmarkEnd w:id="3"/>
       <w:r>
         <w:rPr>
@@ -3739,7 +3651,7 @@
       </w:pPr>
       <w:bookmarkStart w:id="6" w:name="2.1_Monitoring_site_measurements"/>
       <w:bookmarkStart w:id="7" w:name="_Toc115003016"/>
-      <w:bookmarkStart w:id="8" w:name="_Toc115034286"/>
+      <w:bookmarkStart w:id="8" w:name="_Toc115056524"/>
       <w:bookmarkEnd w:id="6"/>
       <w:r>
         <w:rPr>
@@ -3802,15 +3714,7 @@
         <w:t>a period</w:t>
       </w:r>
       <w:r>
-        <w:t xml:space="preserve">. In the case where we use variables such as temperature, snowfall in </w:t>
-      </w:r>
-      <w:proofErr w:type="spellStart"/>
-      <w:r>
-        <w:t>cms</w:t>
-      </w:r>
-      <w:proofErr w:type="spellEnd"/>
-      <w:r>
-        <w:t xml:space="preserve">, </w:t>
+        <w:t xml:space="preserve">. In the case where we use variables such as temperature, snowfall in cms, </w:t>
       </w:r>
       <w:r>
         <w:t xml:space="preserve">and </w:t>
@@ -3834,15 +3738,7 @@
         <w:t>column</w:t>
       </w:r>
       <w:r>
-        <w:t xml:space="preserve"> to fill in the missing data from the previous and next day. There are various libraries in R and Python which are designed to combat this, such as MICE, </w:t>
-      </w:r>
-      <w:proofErr w:type="spellStart"/>
-      <w:r>
-        <w:t>tidyr</w:t>
-      </w:r>
-      <w:proofErr w:type="spellEnd"/>
-      <w:r>
-        <w:t>, Pandas</w:t>
+        <w:t xml:space="preserve"> to fill in the missing data from the previous and next day. There are various libraries in R and Python which are designed to combat this, such as MICE, tidyr, Pandas</w:t>
       </w:r>
       <w:r>
         <w:t>,</w:t>
@@ -3860,15 +3756,7 @@
         <w:t>,</w:t>
       </w:r>
       <w:r>
-        <w:t xml:space="preserve"> we see that in the analysis of climate change in Switzerland by M. </w:t>
-      </w:r>
-      <w:proofErr w:type="spellStart"/>
-      <w:r>
-        <w:t>Beniston</w:t>
-      </w:r>
-      <w:proofErr w:type="spellEnd"/>
-      <w:r>
-        <w:t xml:space="preserve"> et al. The evolution of daily minimum temperatures at the four stations from the beginning of the century to the end of 1992. Based on the daily temperature values, mean annual statistics have been established; a five-year running mean</w:t>
+        <w:t xml:space="preserve"> we see that in the analysis of climate change in Switzerland by M. Beniston et al. The evolution of daily minimum temperatures at the four stations from the beginning of the century to the end of 1992. Based on the daily temperature values, mean annual statistics have been established; a five-year running mean</w:t>
       </w:r>
       <w:r>
         <w:t xml:space="preserve"> has</w:t>
@@ -3883,23 +3771,7 @@
         <w:t>-</w:t>
       </w:r>
       <w:r>
-        <w:t>annual variability. (</w:t>
-      </w:r>
-      <w:proofErr w:type="spellStart"/>
-      <w:r>
-        <w:t>Beniston</w:t>
-      </w:r>
-      <w:proofErr w:type="spellEnd"/>
-      <w:r>
-        <w:t xml:space="preserve">, M., </w:t>
-      </w:r>
-      <w:proofErr w:type="spellStart"/>
-      <w:r>
-        <w:t>Rebetez</w:t>
-      </w:r>
-      <w:proofErr w:type="spellEnd"/>
-      <w:r>
-        <w:t xml:space="preserve">, M., Giorgi, F. , 1994). The temperature has a pattern </w:t>
+        <w:t xml:space="preserve">annual variability. (Beniston, M., Rebetez, M., Giorgi, F. , 1994). The temperature has a pattern </w:t>
       </w:r>
       <w:r>
         <w:t>that</w:t>
@@ -3927,15 +3799,7 @@
         <w:t>Similarly,</w:t>
       </w:r>
       <w:r>
-        <w:t xml:space="preserve"> we see that M.S </w:t>
-      </w:r>
-      <w:proofErr w:type="spellStart"/>
-      <w:r>
-        <w:t>Shekhar</w:t>
-      </w:r>
-      <w:proofErr w:type="spellEnd"/>
-      <w:r>
-        <w:t xml:space="preserve"> et al</w:t>
+        <w:t xml:space="preserve"> we see that M.S Shekhar et al</w:t>
       </w:r>
       <w:r>
         <w:t>.,</w:t>
@@ -4013,15 +3877,7 @@
         <w:t>m</w:t>
       </w:r>
       <w:r>
-        <w:t xml:space="preserve"> of snowfall less than the previous years. (</w:t>
-      </w:r>
-      <w:proofErr w:type="spellStart"/>
-      <w:r>
-        <w:t>Shekhar</w:t>
-      </w:r>
-      <w:proofErr w:type="spellEnd"/>
-      <w:r>
-        <w:t>, M. S et al. (2010)).  Another important feature of general analysis and preprocessing is to determine if two or more variables are correlated with each other in any way and try to spot any trends if possible. There are different ways that the correlation can be measured</w:t>
+        <w:t xml:space="preserve"> of snowfall less than the previous years. (Shekhar, M. S et al. (2010)).  Another important feature of general analysis and preprocessing is to determine if two or more variables are correlated with each other in any way and try to spot any trends if possible. There are different ways that the correlation can be measured</w:t>
       </w:r>
       <w:r>
         <w:t>,</w:t>
@@ -4175,7 +4031,7 @@
       </w:pPr>
       <w:bookmarkStart w:id="9" w:name="2.2_GIS-based_models"/>
       <w:bookmarkStart w:id="10" w:name="_Toc115003017"/>
-      <w:bookmarkStart w:id="11" w:name="_Toc115034287"/>
+      <w:bookmarkStart w:id="11" w:name="_Toc115056525"/>
       <w:bookmarkEnd w:id="9"/>
       <w:r>
         <w:rPr>
@@ -4352,15 +4208,7 @@
         <w:t>,</w:t>
       </w:r>
       <w:r>
-        <w:t xml:space="preserve"> after which we can use the appropriate model to generate predictions. (</w:t>
-      </w:r>
-      <w:proofErr w:type="spellStart"/>
-      <w:r>
-        <w:t>Dmritri</w:t>
-      </w:r>
-      <w:proofErr w:type="spellEnd"/>
-      <w:r>
-        <w:t>, T. Ahmad, S. et al</w:t>
+        <w:t xml:space="preserve"> after which we can use the appropriate model to generate predictions. (Dmritri, T. Ahmad, S. et al</w:t>
       </w:r>
       <w:r>
         <w:t>.</w:t>
@@ -4521,13 +4369,8 @@
         <w:t>,</w:t>
       </w:r>
       <w:r>
-        <w:t xml:space="preserve"> they have made some estimations using appropriate </w:t>
-      </w:r>
-      <w:proofErr w:type="spellStart"/>
-      <w:r>
-        <w:t>p,d</w:t>
-      </w:r>
-      <w:proofErr w:type="spellEnd"/>
+        <w:t xml:space="preserve"> they have made some estimations using appropriate p,d</w:t>
+      </w:r>
       <w:r>
         <w:t>,</w:t>
       </w:r>
@@ -4647,7 +4490,7 @@
       </w:pPr>
       <w:bookmarkStart w:id="12" w:name="2.3_Air_quality_dispersion_models"/>
       <w:bookmarkStart w:id="13" w:name="_Toc115003018"/>
-      <w:bookmarkStart w:id="14" w:name="_Toc115034288"/>
+      <w:bookmarkStart w:id="14" w:name="_Toc115056526"/>
       <w:bookmarkEnd w:id="12"/>
       <w:r>
         <w:rPr>
@@ -4790,15 +4633,7 @@
         <w:t>. P</w:t>
       </w:r>
       <w:r>
-        <w:t xml:space="preserve">rimarily these gates are comprised of gates, which are structures through which information is added or removed in the cell state; and also has weights </w:t>
-      </w:r>
-      <w:proofErr w:type="spellStart"/>
-      <w:r>
-        <w:t>Wj</w:t>
-      </w:r>
-      <w:proofErr w:type="spellEnd"/>
-      <w:r>
-        <w:t>, where j signifies the state name. It contains sigmoid neural, σ, net layer</w:t>
+        <w:t>rimarily these gates are comprised of gates, which are structures through which information is added or removed in the cell state; and also has weights Wj, where j signifies the state name. It contains sigmoid neural, σ, net layer</w:t>
       </w:r>
       <w:r>
         <w:t>,</w:t>
@@ -4810,15 +4645,7 @@
         <w:t>-</w:t>
       </w:r>
       <w:r>
-        <w:t xml:space="preserve">wise multiplication operation. The sigmoid layer is called a forget gate denoted by ft. This element decides what information will be thrown away from the cell state. Its decision is made by looking at </w:t>
-      </w:r>
-      <w:proofErr w:type="spellStart"/>
-      <w:r>
-        <w:t>xt</w:t>
-      </w:r>
-      <w:proofErr w:type="spellEnd"/>
-      <w:r>
-        <w:t xml:space="preserve"> and ht−1. It consists of two property values</w:t>
+        <w:t>wise multiplication operation. The sigmoid layer is called a forget gate denoted by ft. This element decides what information will be thrown away from the cell state. Its decision is made by looking at xt and ht−1. It consists of two property values</w:t>
       </w:r>
       <w:r>
         <w:t>;</w:t>
@@ -4977,15 +4804,7 @@
         <w:t>. P</w:t>
       </w:r>
       <w:r>
-        <w:t xml:space="preserve">rimarily these gates are comprised of gates, which are structures through which information is added or removed in the cell state; and also has weights </w:t>
-      </w:r>
-      <w:proofErr w:type="spellStart"/>
-      <w:r>
-        <w:t>Wj</w:t>
-      </w:r>
-      <w:proofErr w:type="spellEnd"/>
-      <w:r>
-        <w:t>, where j signifies the state name. It contains sigmoid neural, σ, net layer</w:t>
+        <w:t>rimarily these gates are comprised of gates, which are structures through which information is added or removed in the cell state; and also has weights Wj, where j signifies the state name. It contains sigmoid neural, σ, net layer</w:t>
       </w:r>
       <w:r>
         <w:t>,</w:t>
@@ -4997,15 +4816,7 @@
         <w:t>-</w:t>
       </w:r>
       <w:r>
-        <w:t xml:space="preserve">wise multiplication operation. The sigmoid layer is called a forget gate denoted by ft. This element decides what information will be thrown away from the cell state. Its decision is made by looking at </w:t>
-      </w:r>
-      <w:proofErr w:type="spellStart"/>
-      <w:r>
-        <w:t>xt</w:t>
-      </w:r>
-      <w:proofErr w:type="spellEnd"/>
-      <w:r>
-        <w:t xml:space="preserve"> and ht−1. It consists of two property values</w:t>
+        <w:t>wise multiplication operation. The sigmoid layer is called a forget gate denoted by ft. This element decides what information will be thrown away from the cell state. Its decision is made by looking at xt and ht−1. It consists of two property values</w:t>
       </w:r>
       <w:r>
         <w:t>;</w:t>
@@ -5103,7 +4914,7 @@
       </w:pPr>
       <w:bookmarkStart w:id="15" w:name="2.4_Agent-based_models"/>
       <w:bookmarkStart w:id="16" w:name="_Toc115003019"/>
-      <w:bookmarkStart w:id="17" w:name="_Toc115034289"/>
+      <w:bookmarkStart w:id="17" w:name="_Toc115056527"/>
       <w:bookmarkEnd w:id="15"/>
       <w:r>
         <w:rPr>
@@ -5266,101 +5077,13 @@
         <w:t>'</w:t>
       </w:r>
       <w:r>
-        <w:t>s collection of synapses. These weights (</w:t>
-      </w:r>
-      <w:proofErr w:type="spellStart"/>
-      <w:r>
-        <w:t>wjm</w:t>
-      </w:r>
-      <w:proofErr w:type="spellEnd"/>
-      <w:r>
-        <w:t xml:space="preserve">) specify how </w:t>
+        <w:t xml:space="preserve">s collection of synapses. These weights (wjm) specify how </w:t>
       </w:r>
       <w:r>
         <w:t xml:space="preserve">the </w:t>
       </w:r>
       <w:r>
-        <w:t>input will affect a neuron. An adder (additive junction) is a component of the ANN that contributes to adding the weighted signals. A selection criterion may be imposed by the adder based on the architecture. Among these conditions are minimum, maximum, average, and so forth (</w:t>
-      </w:r>
-      <w:proofErr w:type="spellStart"/>
-      <w:r>
-        <w:t>Kubat</w:t>
-      </w:r>
-      <w:proofErr w:type="spellEnd"/>
-      <w:r>
-        <w:t xml:space="preserve">, M., 1999). The basic structural element of ANN is called perceptron, and the transfer function for neuron m is given by </w:t>
-      </w:r>
-      <w:proofErr w:type="spellStart"/>
-      <w:r>
-        <w:t>yj</w:t>
-      </w:r>
-      <w:proofErr w:type="spellEnd"/>
-      <w:r>
-        <w:t xml:space="preserve"> = ϕ(</w:t>
-      </w:r>
-      <w:proofErr w:type="spellStart"/>
-      <w:r>
-        <w:t>vj</w:t>
-      </w:r>
-      <w:proofErr w:type="spellEnd"/>
-      <w:r>
-        <w:t xml:space="preserve"> ) = ϕ </w:t>
-      </w:r>
-      <w:proofErr w:type="spellStart"/>
-      <w:r>
-        <w:t>Xm</w:t>
-      </w:r>
-      <w:proofErr w:type="spellEnd"/>
-      <w:r>
-        <w:t xml:space="preserve"> i=1 </w:t>
-      </w:r>
-      <w:proofErr w:type="spellStart"/>
-      <w:r>
-        <w:t>wjixj</w:t>
-      </w:r>
-      <w:proofErr w:type="spellEnd"/>
-      <w:r>
-        <w:t xml:space="preserve"> + </w:t>
-      </w:r>
-      <w:proofErr w:type="spellStart"/>
-      <w:r>
-        <w:t>bj</w:t>
-      </w:r>
-      <w:proofErr w:type="spellEnd"/>
-      <w:r>
-        <w:t xml:space="preserve"> ! with </w:t>
-      </w:r>
-      <w:proofErr w:type="spellStart"/>
-      <w:r>
-        <w:t>vj</w:t>
-      </w:r>
-      <w:proofErr w:type="spellEnd"/>
-      <w:r>
-        <w:t xml:space="preserve"> = z = </w:t>
-      </w:r>
-      <w:proofErr w:type="spellStart"/>
-      <w:r>
-        <w:t>Xm</w:t>
-      </w:r>
-      <w:proofErr w:type="spellEnd"/>
-      <w:r>
-        <w:t xml:space="preserve"> i=1 </w:t>
-      </w:r>
-      <w:proofErr w:type="spellStart"/>
-      <w:r>
-        <w:t>wjixj</w:t>
-      </w:r>
-      <w:proofErr w:type="spellEnd"/>
-      <w:r>
-        <w:t xml:space="preserve"> + </w:t>
-      </w:r>
-      <w:proofErr w:type="spellStart"/>
-      <w:r>
-        <w:t>bj</w:t>
-      </w:r>
-      <w:proofErr w:type="spellEnd"/>
-      <w:r>
-        <w:t xml:space="preserve">  where {x1, x2,</w:t>
+        <w:t>input will affect a neuron. An adder (additive junction) is a component of the ANN that contributes to adding the weighted signals. A selection criterion may be imposed by the adder based on the architecture. Among these conditions are minimum, maximum, average, and so forth (Kubat, M., 1999). The basic structural element of ANN is called perceptron, and the transfer function for neuron m is given by yj = ϕ(vj ) = ϕ Xm i=1 wjixj + bj ! with vj = z = Xm i=1 wjixj + bj  where {x1, x2,</w:t>
       </w:r>
       <w:proofErr w:type="gramStart"/>
       <w:r>
@@ -5368,15 +5091,7 @@
       </w:r>
       <w:proofErr w:type="gramEnd"/>
       <w:r>
-        <w:t xml:space="preserve">, </w:t>
-      </w:r>
-      <w:proofErr w:type="spellStart"/>
-      <w:r>
-        <w:t>xm</w:t>
-      </w:r>
-      <w:proofErr w:type="spellEnd"/>
-      <w:r>
-        <w:t xml:space="preserve"> </w:t>
+        <w:t xml:space="preserve">, xm </w:t>
       </w:r>
       <w:r>
         <w:rPr>
@@ -5385,15 +5100,7 @@
         <w:t>∈</w:t>
       </w:r>
       <w:r>
-        <w:t xml:space="preserve"> R} represents the inputs, w1m, ..., </w:t>
-      </w:r>
-      <w:proofErr w:type="spellStart"/>
-      <w:r>
-        <w:t>wjm</w:t>
-      </w:r>
-      <w:proofErr w:type="spellEnd"/>
-      <w:r>
-        <w:t xml:space="preserve"> </w:t>
+        <w:t xml:space="preserve"> R} represents the inputs, w1m, ..., wjm </w:t>
       </w:r>
       <w:r>
         <w:rPr>
@@ -5402,15 +5109,7 @@
         <w:t>∈</w:t>
       </w:r>
       <w:r>
-        <w:t xml:space="preserve"> R are the respective weights of the m neuron. </w:t>
-      </w:r>
-      <w:proofErr w:type="spellStart"/>
-      <w:r>
-        <w:t>bj</w:t>
-      </w:r>
-      <w:proofErr w:type="spellEnd"/>
-      <w:r>
-        <w:t xml:space="preserve"> </w:t>
+        <w:t xml:space="preserve"> R are the respective weights of the m neuron. bj </w:t>
       </w:r>
       <w:r>
         <w:rPr>
@@ -5425,23 +5124,7 @@
         <w:t>,</w:t>
       </w:r>
       <w:r>
-        <w:t xml:space="preserve"> namely sigmoid, hyperbolic tangent (tanh), and rectified linear unit (</w:t>
-      </w:r>
-      <w:proofErr w:type="spellStart"/>
-      <w:r>
-        <w:t>ReLU</w:t>
-      </w:r>
-      <w:proofErr w:type="spellEnd"/>
-      <w:r>
-        <w:t>) (</w:t>
-      </w:r>
-      <w:proofErr w:type="spellStart"/>
-      <w:r>
-        <w:t>Kubat</w:t>
-      </w:r>
-      <w:proofErr w:type="spellEnd"/>
-      <w:r>
-        <w:t>, M., 1999). This is diagram</w:t>
+        <w:t xml:space="preserve"> namely sigmoid, hyperbolic tangent (tanh), and rectified linear unit (ReLU) (Kubat, M., 1999). This is diagram</w:t>
       </w:r>
       <w:r>
         <w:t>ma</w:t>
@@ -5515,7 +5198,7 @@
     </w:p>
     <w:p>
       <w:pPr>
-        <w:pStyle w:val="ImageFOnt"/>
+        <w:pStyle w:val="ImageFONT"/>
       </w:pPr>
       <w:r>
         <w:t>Figure 2.</w:t>
@@ -5524,15 +5207,7 @@
         <w:t>4.1</w:t>
       </w:r>
       <w:r>
-        <w:t xml:space="preserve"> Artificial Neural Network Mechanics (</w:t>
-      </w:r>
-      <w:proofErr w:type="spellStart"/>
-      <w:r>
-        <w:t>Kubat</w:t>
-      </w:r>
-      <w:proofErr w:type="spellEnd"/>
-      <w:r>
-        <w:t>, M., 1999)</w:t>
+        <w:t xml:space="preserve"> Artificial Neural Network Mechanics (Kubat, M., 1999)</w:t>
       </w:r>
       <w:r>
         <w:br/>
@@ -5549,19 +5224,9 @@
         <w:lastRenderedPageBreak/>
         <w:t>(</w:t>
       </w:r>
-      <w:proofErr w:type="spellStart"/>
-      <w:r>
-        <w:t>Chithra</w:t>
-      </w:r>
-      <w:proofErr w:type="spellEnd"/>
-      <w:r>
-        <w:t xml:space="preserve">, N.R., </w:t>
-      </w:r>
-      <w:proofErr w:type="spellStart"/>
-      <w:r>
-        <w:t>Thampi</w:t>
-      </w:r>
-      <w:proofErr w:type="spellEnd"/>
+      <w:r>
+        <w:t>Chithra, N.R., Thampi</w:t>
+      </w:r>
       <w:r>
         <w:t>,</w:t>
       </w:r>
@@ -5662,7 +5327,7 @@
       </w:pPr>
       <w:bookmarkStart w:id="18" w:name="2.5_Hybrid_models"/>
       <w:bookmarkStart w:id="19" w:name="_Toc115003020"/>
-      <w:bookmarkStart w:id="20" w:name="_Toc115034290"/>
+      <w:bookmarkStart w:id="20" w:name="_Toc115056528"/>
       <w:bookmarkEnd w:id="18"/>
       <w:r>
         <w:rPr>
@@ -5707,7 +5372,7 @@
         </w:tabs>
       </w:pPr>
       <w:bookmarkStart w:id="21" w:name="2.6_Wearables_and_GPS"/>
-      <w:bookmarkStart w:id="22" w:name="_Toc115034291"/>
+      <w:bookmarkStart w:id="22" w:name="_Toc115056529"/>
       <w:bookmarkEnd w:id="21"/>
       <w:r>
         <w:t>S</w:t>
@@ -5746,7 +5411,7 @@
           <w:tab w:val="left" w:pos="180"/>
         </w:tabs>
       </w:pPr>
-      <w:bookmarkStart w:id="23" w:name="_Toc115034292"/>
+      <w:bookmarkStart w:id="23" w:name="_Toc115056530"/>
       <w:r>
         <w:t>2.7 L</w:t>
       </w:r>
@@ -5808,7 +5473,7 @@
         <w:ind w:left="450" w:hanging="270"/>
       </w:pPr>
       <w:bookmarkStart w:id="24" w:name="3_Methodology"/>
-      <w:bookmarkStart w:id="25" w:name="_Toc115034293"/>
+      <w:bookmarkStart w:id="25" w:name="_Toc115056531"/>
       <w:bookmarkEnd w:id="24"/>
       <w:r>
         <w:lastRenderedPageBreak/>
@@ -5854,7 +5519,7 @@
           <w:tab w:val="left" w:pos="180"/>
         </w:tabs>
       </w:pPr>
-      <w:bookmarkStart w:id="26" w:name="_Toc115034294"/>
+      <w:bookmarkStart w:id="26" w:name="_Toc115056532"/>
       <w:r>
         <w:t>3.1 Introduction</w:t>
       </w:r>
@@ -5944,7 +5609,7 @@
           <w:tab w:val="left" w:pos="180"/>
         </w:tabs>
       </w:pPr>
-      <w:bookmarkStart w:id="27" w:name="_Toc115034295"/>
+      <w:bookmarkStart w:id="27" w:name="_Toc115056533"/>
       <w:r>
         <w:t>3.</w:t>
       </w:r>
@@ -6361,7 +6026,7 @@
           <w:tab w:val="left" w:pos="180"/>
         </w:tabs>
       </w:pPr>
-      <w:bookmarkStart w:id="28" w:name="_Toc115034296"/>
+      <w:bookmarkStart w:id="28" w:name="_Toc115056534"/>
       <w:r>
         <w:t>3.</w:t>
       </w:r>
@@ -6415,14 +6080,14 @@
           <w:tab w:val="left" w:pos="180"/>
         </w:tabs>
       </w:pPr>
-      <w:bookmarkStart w:id="29" w:name="_Toc115034297"/>
+      <w:bookmarkStart w:id="29" w:name="_Toc115056535"/>
       <w:r>
         <w:t xml:space="preserve">3.3.1 </w:t>
       </w:r>
+      <w:r>
+        <w:t>Preprocessing of the dataset</w:t>
+      </w:r>
       <w:bookmarkEnd w:id="29"/>
-      <w:r>
-        <w:t>Preprocessing of the dataset</w:t>
-      </w:r>
     </w:p>
     <w:p>
       <w:pPr>
@@ -6469,14 +6134,14 @@
           <w:tab w:val="left" w:pos="180"/>
         </w:tabs>
       </w:pPr>
-      <w:bookmarkStart w:id="30" w:name="_Toc115034298"/>
+      <w:bookmarkStart w:id="30" w:name="_Toc115056536"/>
       <w:r>
         <w:t xml:space="preserve">3.3.2 </w:t>
       </w:r>
+      <w:r>
+        <w:t>Missing Value Analysis</w:t>
+      </w:r>
       <w:bookmarkEnd w:id="30"/>
-      <w:r>
-        <w:t>Missing Value Analysis</w:t>
-      </w:r>
     </w:p>
     <w:p>
       <w:pPr>
@@ -6533,22 +6198,19 @@
           <w:tab w:val="left" w:pos="180"/>
         </w:tabs>
       </w:pPr>
-      <w:bookmarkStart w:id="31" w:name="_Toc115034299"/>
+      <w:bookmarkStart w:id="31" w:name="_Toc115056537"/>
       <w:r>
         <w:lastRenderedPageBreak/>
         <w:t xml:space="preserve">3.3.3 </w:t>
       </w:r>
+      <w:r>
+        <w:t>Distribution of Variables</w:t>
+      </w:r>
       <w:bookmarkEnd w:id="31"/>
-      <w:r>
-        <w:t>Distribution of Variables</w:t>
-      </w:r>
-    </w:p>
-    <w:p>
-      <w:pPr>
-        <w:pStyle w:val="Heading3"/>
-        <w:tabs>
-          <w:tab w:val="left" w:pos="180"/>
-        </w:tabs>
+    </w:p>
+    <w:p>
+      <w:pPr>
+        <w:pStyle w:val="BodyText"/>
       </w:pPr>
     </w:p>
     <w:p>
@@ -6702,7 +6364,7 @@
     </w:p>
     <w:p>
       <w:pPr>
-        <w:pStyle w:val="ImageFOnt"/>
+        <w:pStyle w:val="ImageFONT"/>
       </w:pPr>
       <w:r>
         <w:t>Figure 3.3.3.2: Plot of Average Temperature in the Year 1995 by Country</w:t>
@@ -6761,7 +6423,7 @@
     </w:p>
     <w:p>
       <w:pPr>
-        <w:pStyle w:val="ImageFOnt"/>
+        <w:pStyle w:val="ImageFONT"/>
       </w:pPr>
       <w:r>
         <w:t>Figure 3.3.3.</w:t>
@@ -6861,7 +6523,7 @@
     </w:p>
     <w:p>
       <w:pPr>
-        <w:pStyle w:val="ImageFOnt"/>
+        <w:pStyle w:val="ImageFONT"/>
       </w:pPr>
       <w:r>
         <w:t>Figure 3.3.3.</w:t>
@@ -6962,7 +6624,7 @@
     </w:p>
     <w:p>
       <w:pPr>
-        <w:pStyle w:val="ImageFOnt"/>
+        <w:pStyle w:val="ImageFONT"/>
       </w:pPr>
       <w:r>
         <w:t xml:space="preserve">Figure 3.3.3.4: Plot of the Average Temperature </w:t>
@@ -6994,14 +6656,14 @@
           <w:tab w:val="left" w:pos="180"/>
         </w:tabs>
       </w:pPr>
-      <w:bookmarkStart w:id="32" w:name="_Toc115034300"/>
+      <w:bookmarkStart w:id="32" w:name="_Toc115056538"/>
       <w:r>
         <w:t xml:space="preserve">3.3.4 </w:t>
       </w:r>
+      <w:r>
+        <w:t>Outlier Analysis</w:t>
+      </w:r>
       <w:bookmarkEnd w:id="32"/>
-      <w:r>
-        <w:t>Outlier Analysis</w:t>
-      </w:r>
     </w:p>
     <w:p>
       <w:pPr>
@@ -7105,7 +6767,7 @@
     </w:p>
     <w:p>
       <w:pPr>
-        <w:pStyle w:val="ImageFOnt"/>
+        <w:pStyle w:val="ImageFONT"/>
       </w:pPr>
       <w:r>
         <w:t xml:space="preserve">Figure 3.3.4.1: Box plot of the distribution of temperature </w:t>
@@ -7205,12 +6867,81 @@
     </w:p>
     <w:p>
       <w:pPr>
-        <w:pStyle w:val="ImageFOnt"/>
+        <w:pStyle w:val="ImageFONT"/>
       </w:pPr>
       <w:r>
         <w:t>Figure 3.3.4.2: Violin plot of aver</w:t>
       </w:r>
-      <w:bookmarkStart w:id="33" w:name="_GoBack"/>
+      <w:r>
+        <w:t>age temperature across 1995 to 2019</w:t>
+      </w:r>
+    </w:p>
+    <w:p>
+      <w:pPr>
+        <w:pStyle w:val="BodyText"/>
+      </w:pPr>
+      <w:r>
+        <w:t>From the violin plot in Figure 3.3.4.2, we can see the density distribution of the temperatures. For instance, Asia has a high number of countries that range between 25</w:t>
+      </w:r>
+      <w:r>
+        <w:t>°C</w:t>
+      </w:r>
+      <w:r>
+        <w:t xml:space="preserve"> and 30</w:t>
+      </w:r>
+      <w:r>
+        <w:t>°C</w:t>
+      </w:r>
+      <w:r>
+        <w:t>, whereas Europe has a higher density between 10</w:t>
+      </w:r>
+      <w:r>
+        <w:t>°C</w:t>
+      </w:r>
+      <w:r>
+        <w:t xml:space="preserve"> and 15</w:t>
+      </w:r>
+      <w:r>
+        <w:t>°C</w:t>
+      </w:r>
+      <w:r>
+        <w:t>.</w:t>
+      </w:r>
+      <w:r>
+        <w:t xml:space="preserve"> Middle East is definitely one of the hotter regions with average temperatures even around 40</w:t>
+      </w:r>
+      <w:r>
+        <w:t>°C</w:t>
+      </w:r>
+      <w:r>
+        <w:t>.</w:t>
+      </w:r>
+      <w:r>
+        <w:t xml:space="preserve"> In the next section, we will </w:t>
+      </w:r>
+    </w:p>
+    <w:p>
+      <w:pPr>
+        <w:pStyle w:val="BodyText"/>
+        <w:tabs>
+          <w:tab w:val="left" w:pos="180"/>
+        </w:tabs>
+      </w:pPr>
+    </w:p>
+    <w:p>
+      <w:pPr>
+        <w:pStyle w:val="Heading3"/>
+        <w:tabs>
+          <w:tab w:val="left" w:pos="180"/>
+        </w:tabs>
+      </w:pPr>
+      <w:bookmarkStart w:id="33" w:name="_Toc115056539"/>
+      <w:r>
+        <w:t xml:space="preserve">3.3.5 </w:t>
+      </w:r>
+      <w:r>
+        <w:t>Univariate Analysis</w:t>
+      </w:r>
       <w:bookmarkEnd w:id="33"/>
     </w:p>
     <w:p>
@@ -7221,6 +6952,114 @@
     <w:p>
       <w:pPr>
         <w:pStyle w:val="BodyText"/>
+      </w:pPr>
+      <w:r>
+        <w:t xml:space="preserve">Understanding the global monthly temperatures is an integral part of the overall analysis. In univariate analysis, we analyze the </w:t>
+      </w:r>
+      <w:r>
+        <w:t>average</w:t>
+      </w:r>
+      <w:r>
+        <w:t xml:space="preserve"> temperature </w:t>
+      </w:r>
+      <w:r>
+        <w:t>for all the regions by months, where we should be able to see the various trends.</w:t>
+      </w:r>
+      <w:r>
+        <w:t xml:space="preserve"> We use another plotting library to set all of the plots in a fashion that can make it more interpretable.</w:t>
+      </w:r>
+    </w:p>
+    <w:p>
+      <w:pPr>
+        <w:pStyle w:val="BodyText"/>
+        <w:jc w:val="center"/>
+      </w:pPr>
+      <w:r>
+        <w:rPr>
+          <w:noProof/>
+        </w:rPr>
+        <w:lastRenderedPageBreak/>
+        <w:drawing>
+          <wp:inline distT="0" distB="0" distL="0" distR="0">
+            <wp:extent cx="6253054" cy="3967701"/>
+            <wp:effectExtent l="0" t="0" r="0" b="0"/>
+            <wp:docPr id="28" name="Picture 28"/>
+            <wp:cNvGraphicFramePr>
+              <a:graphicFrameLocks xmlns:a="http://schemas.openxmlformats.org/drawingml/2006/main" noChangeAspect="1"/>
+            </wp:cNvGraphicFramePr>
+            <a:graphic xmlns:a="http://schemas.openxmlformats.org/drawingml/2006/main">
+              <a:graphicData uri="http://schemas.openxmlformats.org/drawingml/2006/picture">
+                <pic:pic xmlns:pic="http://schemas.openxmlformats.org/drawingml/2006/picture">
+                  <pic:nvPicPr>
+                    <pic:cNvPr id="0" name="Picture 232"/>
+                    <pic:cNvPicPr>
+                      <a:picLocks noChangeAspect="1" noChangeArrowheads="1"/>
+                    </pic:cNvPicPr>
+                  </pic:nvPicPr>
+                  <pic:blipFill>
+                    <a:blip r:embed="rId26" cstate="print">
+                      <a:extLst>
+                        <a:ext uri="{28A0092B-C50C-407E-A947-70E740481C1C}">
+                          <a14:useLocalDpi xmlns:a14="http://schemas.microsoft.com/office/drawing/2010/main" val="0"/>
+                        </a:ext>
+                      </a:extLst>
+                    </a:blip>
+                    <a:srcRect/>
+                    <a:stretch>
+                      <a:fillRect/>
+                    </a:stretch>
+                  </pic:blipFill>
+                  <pic:spPr bwMode="auto">
+                    <a:xfrm>
+                      <a:off x="0" y="0"/>
+                      <a:ext cx="6260944" cy="3972707"/>
+                    </a:xfrm>
+                    <a:prstGeom prst="rect">
+                      <a:avLst/>
+                    </a:prstGeom>
+                    <a:noFill/>
+                    <a:ln>
+                      <a:noFill/>
+                    </a:ln>
+                  </pic:spPr>
+                </pic:pic>
+              </a:graphicData>
+            </a:graphic>
+          </wp:inline>
+        </w:drawing>
+      </w:r>
+    </w:p>
+    <w:p>
+      <w:pPr>
+        <w:pStyle w:val="ImageFONT"/>
+      </w:pPr>
+      <w:r>
+        <w:t>Figure 3.3.5.1: Univariate distribution of Global Monthly Temperatures</w:t>
+      </w:r>
+    </w:p>
+    <w:p>
+      <w:pPr>
+        <w:pStyle w:val="BodyText"/>
+      </w:pPr>
+      <w:r>
+        <w:t>It is interesting to note that there is only one country that has a reverse trend as compared to most of the other countries; Australia has its hottest months in December, January and February. There is one other interesting trend, South/Central America and Caribbean has a near constant trend, where the temperature varies between 22</w:t>
+      </w:r>
+      <w:r>
+        <w:t>°C</w:t>
+      </w:r>
+      <w:r>
+        <w:t xml:space="preserve"> and 24</w:t>
+      </w:r>
+      <w:r>
+        <w:t>°C</w:t>
+      </w:r>
+      <w:r>
+        <w:t xml:space="preserve"> across all it’s months.</w:t>
+      </w:r>
+    </w:p>
+    <w:p>
+      <w:pPr>
+        <w:pStyle w:val="BodyText"/>
         <w:tabs>
           <w:tab w:val="left" w:pos="180"/>
         </w:tabs>
@@ -7233,22 +7072,121 @@
           <w:tab w:val="left" w:pos="180"/>
         </w:tabs>
       </w:pPr>
-      <w:bookmarkStart w:id="34" w:name="_Toc115034301"/>
-      <w:r>
-        <w:t xml:space="preserve">3.3.5 </w:t>
+      <w:bookmarkStart w:id="34" w:name="_Toc115056540"/>
+      <w:r>
+        <w:t xml:space="preserve">3.3.6 </w:t>
+      </w:r>
+      <w:r>
+        <w:t>Probability Distribution using KDE</w:t>
       </w:r>
       <w:bookmarkEnd w:id="34"/>
-      <w:r>
-        <w:t>Univariate Analysis</w:t>
-      </w:r>
-    </w:p>
-    <w:p>
-      <w:pPr>
-        <w:pStyle w:val="BodyText"/>
-        <w:tabs>
-          <w:tab w:val="left" w:pos="180"/>
-        </w:tabs>
-      </w:pPr>
+    </w:p>
+    <w:p>
+      <w:pPr>
+        <w:pStyle w:val="BodyText"/>
+      </w:pPr>
+    </w:p>
+    <w:p>
+      <w:pPr>
+        <w:pStyle w:val="BodyText"/>
+      </w:pPr>
+      <w:r>
+        <w:t>An effective way to understand the probability distribution of a feature is by looking at the kernel distribution estimator. It takes in the distribution of the variable and a list of probabilities associated with each of it’s possible values and smooths it out for easy interpretation. When the probability is taken for a continuous random variable, it is known as a probability distribution function.</w:t>
+      </w:r>
+    </w:p>
+    <w:p>
+      <w:pPr>
+        <w:pStyle w:val="BodyText"/>
+        <w:jc w:val="center"/>
+      </w:pPr>
+      <w:r>
+        <w:rPr>
+          <w:noProof/>
+        </w:rPr>
+        <w:lastRenderedPageBreak/>
+        <w:drawing>
+          <wp:inline distT="0" distB="0" distL="0" distR="0">
+            <wp:extent cx="4095435" cy="2202511"/>
+            <wp:effectExtent l="0" t="0" r="635" b="7620"/>
+            <wp:docPr id="29" name="Picture 29"/>
+            <wp:cNvGraphicFramePr>
+              <a:graphicFrameLocks xmlns:a="http://schemas.openxmlformats.org/drawingml/2006/main" noChangeAspect="1"/>
+            </wp:cNvGraphicFramePr>
+            <a:graphic xmlns:a="http://schemas.openxmlformats.org/drawingml/2006/main">
+              <a:graphicData uri="http://schemas.openxmlformats.org/drawingml/2006/picture">
+                <pic:pic xmlns:pic="http://schemas.openxmlformats.org/drawingml/2006/picture">
+                  <pic:nvPicPr>
+                    <pic:cNvPr id="0" name="Picture 234"/>
+                    <pic:cNvPicPr>
+                      <a:picLocks noChangeAspect="1" noChangeArrowheads="1"/>
+                    </pic:cNvPicPr>
+                  </pic:nvPicPr>
+                  <pic:blipFill>
+                    <a:blip r:embed="rId27" cstate="print">
+                      <a:extLst>
+                        <a:ext uri="{28A0092B-C50C-407E-A947-70E740481C1C}">
+                          <a14:useLocalDpi xmlns:a14="http://schemas.microsoft.com/office/drawing/2010/main" val="0"/>
+                        </a:ext>
+                      </a:extLst>
+                    </a:blip>
+                    <a:srcRect/>
+                    <a:stretch>
+                      <a:fillRect/>
+                    </a:stretch>
+                  </pic:blipFill>
+                  <pic:spPr bwMode="auto">
+                    <a:xfrm>
+                      <a:off x="0" y="0"/>
+                      <a:ext cx="4109470" cy="2210059"/>
+                    </a:xfrm>
+                    <a:prstGeom prst="rect">
+                      <a:avLst/>
+                    </a:prstGeom>
+                    <a:noFill/>
+                    <a:ln>
+                      <a:noFill/>
+                    </a:ln>
+                  </pic:spPr>
+                </pic:pic>
+              </a:graphicData>
+            </a:graphic>
+          </wp:inline>
+        </w:drawing>
+      </w:r>
+    </w:p>
+    <w:p>
+      <w:pPr>
+        <w:pStyle w:val="ImageFONT"/>
+      </w:pPr>
+      <w:r>
+        <w:t xml:space="preserve">Figure 3.3.6.1: </w:t>
+      </w:r>
+      <w:r>
+        <w:t xml:space="preserve">Probability Distribution using KDE </w:t>
+      </w:r>
+      <w:r>
+        <w:br/>
+      </w:r>
+      <w:r>
+        <w:t xml:space="preserve">for Average Temperature in degrees </w:t>
+      </w:r>
+      <w:r>
+        <w:t>Celsius</w:t>
+      </w:r>
+    </w:p>
+    <w:p>
+      <w:pPr>
+        <w:pStyle w:val="BodyText"/>
+      </w:pPr>
+      <w:r>
+        <w:t>As depicted in Figure 3.3.6.1, we use  non-parametric density estimator function using Kernel Distribution Estimator to fit the model to the arbitrary distribution of the data.</w:t>
+      </w:r>
+      <w:r>
+        <w:t xml:space="preserve"> The underlying principle of KDE is a tree-based algorithm that focuses on accuracy, leveraging absolute tolerance and relative tolerance measures. We have used cross-validation as the kernel bandwidth as a smoothing parameter.</w:t>
+      </w:r>
+      <w:r>
+        <w:t xml:space="preserve"> In the next section, we will focus on our region of choice and understand more about the trends in Europe.</w:t>
+      </w:r>
     </w:p>
     <w:p>
       <w:pPr>
@@ -7265,22 +7203,466 @@
           <w:tab w:val="left" w:pos="180"/>
         </w:tabs>
       </w:pPr>
-      <w:bookmarkStart w:id="35" w:name="_Toc115034302"/>
-      <w:r>
-        <w:t xml:space="preserve">3.3.6 </w:t>
+      <w:bookmarkStart w:id="35" w:name="_Toc115056541"/>
+      <w:r>
+        <w:t xml:space="preserve">3.3.7 </w:t>
+      </w:r>
+      <w:r>
+        <w:t>Deep-dive analysis in Europe</w:t>
       </w:r>
       <w:bookmarkEnd w:id="35"/>
-      <w:r>
-        <w:t>Relation with Target Variable</w:t>
-      </w:r>
-    </w:p>
-    <w:p>
-      <w:pPr>
-        <w:pStyle w:val="BodyText"/>
-        <w:tabs>
-          <w:tab w:val="left" w:pos="180"/>
-        </w:tabs>
-      </w:pPr>
+    </w:p>
+    <w:p>
+      <w:pPr>
+        <w:pStyle w:val="BodyText"/>
+      </w:pPr>
+    </w:p>
+    <w:p>
+      <w:pPr>
+        <w:pStyle w:val="BodyText"/>
+      </w:pPr>
+      <w:r>
+        <w:t xml:space="preserve">In this section, we will deep-dive into the region of Europe and understand more about the region before we put forth more focus on how we </w:t>
+      </w:r>
+      <w:r>
+        <w:t>can perform modeling on Europ</w:t>
+      </w:r>
+      <w:r>
+        <w:t>e.</w:t>
+      </w:r>
+      <w:r>
+        <w:t xml:space="preserve"> We will start off by analyzing the distribution of temperatures across Europe. </w:t>
+      </w:r>
+    </w:p>
+    <w:p>
+      <w:pPr>
+        <w:pStyle w:val="BodyText"/>
+        <w:jc w:val="center"/>
+      </w:pPr>
+      <w:r>
+        <w:rPr>
+          <w:noProof/>
+        </w:rPr>
+        <w:drawing>
+          <wp:inline distT="0" distB="0" distL="0" distR="0">
+            <wp:extent cx="3530379" cy="1996355"/>
+            <wp:effectExtent l="0" t="0" r="0" b="4445"/>
+            <wp:docPr id="30" name="Picture 30"/>
+            <wp:cNvGraphicFramePr>
+              <a:graphicFrameLocks xmlns:a="http://schemas.openxmlformats.org/drawingml/2006/main" noChangeAspect="1"/>
+            </wp:cNvGraphicFramePr>
+            <a:graphic xmlns:a="http://schemas.openxmlformats.org/drawingml/2006/main">
+              <a:graphicData uri="http://schemas.openxmlformats.org/drawingml/2006/picture">
+                <pic:pic xmlns:pic="http://schemas.openxmlformats.org/drawingml/2006/picture">
+                  <pic:nvPicPr>
+                    <pic:cNvPr id="0" name="Picture 236"/>
+                    <pic:cNvPicPr>
+                      <a:picLocks noChangeAspect="1" noChangeArrowheads="1"/>
+                    </pic:cNvPicPr>
+                  </pic:nvPicPr>
+                  <pic:blipFill>
+                    <a:blip r:embed="rId28">
+                      <a:extLst>
+                        <a:ext uri="{28A0092B-C50C-407E-A947-70E740481C1C}">
+                          <a14:useLocalDpi xmlns:a14="http://schemas.microsoft.com/office/drawing/2010/main" val="0"/>
+                        </a:ext>
+                      </a:extLst>
+                    </a:blip>
+                    <a:srcRect/>
+                    <a:stretch>
+                      <a:fillRect/>
+                    </a:stretch>
+                  </pic:blipFill>
+                  <pic:spPr bwMode="auto">
+                    <a:xfrm>
+                      <a:off x="0" y="0"/>
+                      <a:ext cx="3555301" cy="2010448"/>
+                    </a:xfrm>
+                    <a:prstGeom prst="rect">
+                      <a:avLst/>
+                    </a:prstGeom>
+                    <a:noFill/>
+                    <a:ln>
+                      <a:noFill/>
+                    </a:ln>
+                  </pic:spPr>
+                </pic:pic>
+              </a:graphicData>
+            </a:graphic>
+          </wp:inline>
+        </w:drawing>
+      </w:r>
+    </w:p>
+    <w:p>
+      <w:pPr>
+        <w:pStyle w:val="ImageFONT"/>
+      </w:pPr>
+      <w:r>
+        <w:lastRenderedPageBreak/>
+        <w:t xml:space="preserve">Figure 3.3.7.1: Distribution of </w:t>
+      </w:r>
+      <w:r>
+        <w:t>temperatures across Europe</w:t>
+      </w:r>
+    </w:p>
+    <w:p>
+      <w:pPr>
+        <w:pStyle w:val="BodyText"/>
+      </w:pPr>
+      <w:r>
+        <w:t>We can interpret from Figure 3.3.7.1 that the majority of temperatures are distributed across -10</w:t>
+      </w:r>
+      <w:r>
+        <w:t>°C</w:t>
+      </w:r>
+      <w:r>
+        <w:t xml:space="preserve"> to 30</w:t>
+      </w:r>
+      <w:r>
+        <w:t>°C</w:t>
+      </w:r>
+      <w:r>
+        <w:t>, which sort of forms a normal distribution. We see a higher probability distribution in the range of 5</w:t>
+      </w:r>
+      <w:r>
+        <w:t>°C</w:t>
+      </w:r>
+      <w:r>
+        <w:t xml:space="preserve"> to 20</w:t>
+      </w:r>
+      <w:r>
+        <w:t>°C</w:t>
+      </w:r>
+      <w:r>
+        <w:t xml:space="preserve">. This is an expected distribution as we had analyzed in Section 3.3.4, as Europe is a colder region as compared to </w:t>
+      </w:r>
+      <w:r>
+        <w:t>the rest of the world</w:t>
+      </w:r>
+      <w:r>
+        <w:t>, in the data that we have analyzed.</w:t>
+      </w:r>
+      <w:r>
+        <w:t xml:space="preserve"> In the corresponding figure 3.3.7.2, we will look at the distribution of </w:t>
+      </w:r>
+      <w:r>
+        <w:t>temperatures across the countries in Europe.</w:t>
+      </w:r>
+    </w:p>
+    <w:p>
+      <w:pPr>
+        <w:pStyle w:val="BodyText"/>
+      </w:pPr>
+      <w:r>
+        <w:rPr>
+          <w:noProof/>
+        </w:rPr>
+        <w:drawing>
+          <wp:inline distT="0" distB="0" distL="0" distR="0">
+            <wp:extent cx="6000926" cy="2674141"/>
+            <wp:effectExtent l="0" t="0" r="0" b="0"/>
+            <wp:docPr id="31" name="Picture 31"/>
+            <wp:cNvGraphicFramePr>
+              <a:graphicFrameLocks xmlns:a="http://schemas.openxmlformats.org/drawingml/2006/main" noChangeAspect="1"/>
+            </wp:cNvGraphicFramePr>
+            <a:graphic xmlns:a="http://schemas.openxmlformats.org/drawingml/2006/main">
+              <a:graphicData uri="http://schemas.openxmlformats.org/drawingml/2006/picture">
+                <pic:pic xmlns:pic="http://schemas.openxmlformats.org/drawingml/2006/picture">
+                  <pic:nvPicPr>
+                    <pic:cNvPr id="0" name="Picture 238"/>
+                    <pic:cNvPicPr>
+                      <a:picLocks noChangeAspect="1" noChangeArrowheads="1"/>
+                    </pic:cNvPicPr>
+                  </pic:nvPicPr>
+                  <pic:blipFill>
+                    <a:blip r:embed="rId29">
+                      <a:extLst>
+                        <a:ext uri="{28A0092B-C50C-407E-A947-70E740481C1C}">
+                          <a14:useLocalDpi xmlns:a14="http://schemas.microsoft.com/office/drawing/2010/main" val="0"/>
+                        </a:ext>
+                      </a:extLst>
+                    </a:blip>
+                    <a:srcRect/>
+                    <a:stretch>
+                      <a:fillRect/>
+                    </a:stretch>
+                  </pic:blipFill>
+                  <pic:spPr bwMode="auto">
+                    <a:xfrm>
+                      <a:off x="0" y="0"/>
+                      <a:ext cx="6031175" cy="2687621"/>
+                    </a:xfrm>
+                    <a:prstGeom prst="rect">
+                      <a:avLst/>
+                    </a:prstGeom>
+                    <a:noFill/>
+                    <a:ln>
+                      <a:noFill/>
+                    </a:ln>
+                  </pic:spPr>
+                </pic:pic>
+              </a:graphicData>
+            </a:graphic>
+          </wp:inline>
+        </w:drawing>
+      </w:r>
+    </w:p>
+    <w:p>
+      <w:pPr>
+        <w:pStyle w:val="ImageFONT"/>
+      </w:pPr>
+      <w:r>
+        <w:t>Figure 3.3.7.2: Distribution of Temperature across countries between 1995 to 2019</w:t>
+      </w:r>
+    </w:p>
+    <w:p>
+      <w:pPr>
+        <w:pStyle w:val="BodyText"/>
+      </w:pPr>
+      <w:r>
+        <w:t xml:space="preserve">Russia is </w:t>
+      </w:r>
+      <w:r>
+        <w:t>the</w:t>
+      </w:r>
+      <w:r>
+        <w:t xml:space="preserve"> country that has the widest range of temperatures varying all the way from -30</w:t>
+      </w:r>
+      <w:r>
+        <w:t>°C</w:t>
+      </w:r>
+      <w:r>
+        <w:t xml:space="preserve"> to about 35</w:t>
+      </w:r>
+      <w:r>
+        <w:t>°C</w:t>
+      </w:r>
+      <w:r>
+        <w:t>. We also note that Cyprus is the hottest country in Europe by median temperature.</w:t>
+      </w:r>
+      <w:r>
+        <w:t xml:space="preserve"> It is also interesting to note that Germany has the most outliers, and hence in certain months has the most variation as compared with the median.</w:t>
+      </w:r>
+      <w:r>
+        <w:t xml:space="preserve"> The region of focus would be United Kingdom in the modelling section, where we notice that the distribution matches the average distribution across Europe. As part of this analysis, it would also make sense to have a look at the average temperature</w:t>
+      </w:r>
+      <w:r>
+        <w:t xml:space="preserve"> of the countries in Europe.</w:t>
+      </w:r>
+    </w:p>
+    <w:p>
+      <w:pPr>
+        <w:pStyle w:val="BodyText"/>
+        <w:jc w:val="center"/>
+      </w:pPr>
+      <w:r>
+        <w:rPr>
+          <w:noProof/>
+        </w:rPr>
+        <w:lastRenderedPageBreak/>
+        <w:drawing>
+          <wp:inline distT="0" distB="0" distL="0" distR="0">
+            <wp:extent cx="5643826" cy="3630766"/>
+            <wp:effectExtent l="0" t="0" r="0" b="8255"/>
+            <wp:docPr id="32" name="Picture 32"/>
+            <wp:cNvGraphicFramePr>
+              <a:graphicFrameLocks xmlns:a="http://schemas.openxmlformats.org/drawingml/2006/main" noChangeAspect="1"/>
+            </wp:cNvGraphicFramePr>
+            <a:graphic xmlns:a="http://schemas.openxmlformats.org/drawingml/2006/main">
+              <a:graphicData uri="http://schemas.openxmlformats.org/drawingml/2006/picture">
+                <pic:pic xmlns:pic="http://schemas.openxmlformats.org/drawingml/2006/picture">
+                  <pic:nvPicPr>
+                    <pic:cNvPr id="0" name="Picture 240"/>
+                    <pic:cNvPicPr>
+                      <a:picLocks noChangeAspect="1" noChangeArrowheads="1"/>
+                    </pic:cNvPicPr>
+                  </pic:nvPicPr>
+                  <pic:blipFill>
+                    <a:blip r:embed="rId30">
+                      <a:extLst>
+                        <a:ext uri="{28A0092B-C50C-407E-A947-70E740481C1C}">
+                          <a14:useLocalDpi xmlns:a14="http://schemas.microsoft.com/office/drawing/2010/main" val="0"/>
+                        </a:ext>
+                      </a:extLst>
+                    </a:blip>
+                    <a:srcRect/>
+                    <a:stretch>
+                      <a:fillRect/>
+                    </a:stretch>
+                  </pic:blipFill>
+                  <pic:spPr bwMode="auto">
+                    <a:xfrm>
+                      <a:off x="0" y="0"/>
+                      <a:ext cx="5654574" cy="3637680"/>
+                    </a:xfrm>
+                    <a:prstGeom prst="rect">
+                      <a:avLst/>
+                    </a:prstGeom>
+                    <a:noFill/>
+                    <a:ln>
+                      <a:noFill/>
+                    </a:ln>
+                  </pic:spPr>
+                </pic:pic>
+              </a:graphicData>
+            </a:graphic>
+          </wp:inline>
+        </w:drawing>
+      </w:r>
+    </w:p>
+    <w:p>
+      <w:pPr>
+        <w:pStyle w:val="ImageFONT"/>
+      </w:pPr>
+      <w:r>
+        <w:t>Figure 3.3.7.3: Average temperatures across the countries of Europe</w:t>
+      </w:r>
+    </w:p>
+    <w:p>
+      <w:pPr>
+        <w:pStyle w:val="BodyText"/>
+      </w:pPr>
+      <w:r>
+        <w:t>Iceland is pegged to be the coldest country in Europe by mean temperature. This analysis is intriguing, because the median temperature as depicted in Figure 3.3.7.2 indicated that Norway would be a colder country. This is contrary to our assumption, as judging by the distribution, there is a narrower deviation from the median temperature in Iceland.</w:t>
+      </w:r>
+      <w:r>
+        <w:t xml:space="preserve"> United Kingdom is in line with our expectations, with the average temperature at around 11</w:t>
+      </w:r>
+      <w:r>
+        <w:t>°C</w:t>
+      </w:r>
+      <w:r>
+        <w:t>.</w:t>
+      </w:r>
+      <w:r>
+        <w:t xml:space="preserve"> This makes United Kingdom an apt choice to model on.</w:t>
+      </w:r>
+      <w:r>
+        <w:t xml:space="preserve"> One final bit of analysis that can help us understand Europe’s trend is by building a similar grid as in section 3.3.3, where we can plot a grid to understand month-wise trend.</w:t>
+      </w:r>
+    </w:p>
+    <w:p>
+      <w:pPr>
+        <w:pStyle w:val="BodyText"/>
+        <w:jc w:val="center"/>
+      </w:pPr>
+      <w:r>
+        <w:rPr>
+          <w:noProof/>
+        </w:rPr>
+        <w:lastRenderedPageBreak/>
+        <w:drawing>
+          <wp:inline distT="0" distB="0" distL="0" distR="0">
+            <wp:extent cx="6017654" cy="2788705"/>
+            <wp:effectExtent l="0" t="0" r="2540" b="0"/>
+            <wp:docPr id="33" name="Picture 33"/>
+            <wp:cNvGraphicFramePr>
+              <a:graphicFrameLocks xmlns:a="http://schemas.openxmlformats.org/drawingml/2006/main" noChangeAspect="1"/>
+            </wp:cNvGraphicFramePr>
+            <a:graphic xmlns:a="http://schemas.openxmlformats.org/drawingml/2006/main">
+              <a:graphicData uri="http://schemas.openxmlformats.org/drawingml/2006/picture">
+                <pic:pic xmlns:pic="http://schemas.openxmlformats.org/drawingml/2006/picture">
+                  <pic:nvPicPr>
+                    <pic:cNvPr id="0" name="Picture 242"/>
+                    <pic:cNvPicPr>
+                      <a:picLocks noChangeAspect="1" noChangeArrowheads="1"/>
+                    </pic:cNvPicPr>
+                  </pic:nvPicPr>
+                  <pic:blipFill>
+                    <a:blip r:embed="rId31">
+                      <a:extLst>
+                        <a:ext uri="{28A0092B-C50C-407E-A947-70E740481C1C}">
+                          <a14:useLocalDpi xmlns:a14="http://schemas.microsoft.com/office/drawing/2010/main" val="0"/>
+                        </a:ext>
+                      </a:extLst>
+                    </a:blip>
+                    <a:srcRect/>
+                    <a:stretch>
+                      <a:fillRect/>
+                    </a:stretch>
+                  </pic:blipFill>
+                  <pic:spPr bwMode="auto">
+                    <a:xfrm>
+                      <a:off x="0" y="0"/>
+                      <a:ext cx="6031443" cy="2795095"/>
+                    </a:xfrm>
+                    <a:prstGeom prst="rect">
+                      <a:avLst/>
+                    </a:prstGeom>
+                    <a:noFill/>
+                    <a:ln>
+                      <a:noFill/>
+                    </a:ln>
+                  </pic:spPr>
+                </pic:pic>
+              </a:graphicData>
+            </a:graphic>
+          </wp:inline>
+        </w:drawing>
+      </w:r>
+    </w:p>
+    <w:p>
+      <w:pPr>
+        <w:pStyle w:val="ImageFONT"/>
+      </w:pPr>
+      <w:r>
+        <w:t>Figure 3.3.7.4:</w:t>
+      </w:r>
+      <w:r>
+        <w:t xml:space="preserve"> Grid of Average Temperatures in Europe across month and year</w:t>
+      </w:r>
+    </w:p>
+    <w:p>
+      <w:pPr>
+        <w:pStyle w:val="BodyText"/>
+      </w:pPr>
+      <w:r>
+        <w:t>The colder months in Europe are getting less cold as we can see an increasing trend in the months of November and December.</w:t>
+      </w:r>
+      <w:r>
+        <w:t xml:space="preserve"> There is about </w:t>
+      </w:r>
+      <w:r>
+        <w:t>a 1.7</w:t>
+      </w:r>
+      <w:r>
+        <w:t>°C</w:t>
+      </w:r>
+      <w:r>
+        <w:t xml:space="preserve"> difference in the month of November and we observe a considerable difference of 2.7</w:t>
+      </w:r>
+      <w:r>
+        <w:t>°C</w:t>
+      </w:r>
+      <w:r>
+        <w:t xml:space="preserve"> in month of December.</w:t>
+      </w:r>
+      <w:r>
+        <w:t xml:space="preserve"> We are now done with the exploratory data analysis, where we have analyzed the trends of the various regions of the world and specifically Europe in detail. In the corresponding sections, we will model the data.</w:t>
+      </w:r>
+      <w:bookmarkStart w:id="36" w:name="_GoBack"/>
+      <w:bookmarkEnd w:id="36"/>
+    </w:p>
+    <w:p>
+      <w:pPr>
+        <w:pStyle w:val="BodyText"/>
+        <w:tabs>
+          <w:tab w:val="left" w:pos="180"/>
+        </w:tabs>
+      </w:pPr>
+    </w:p>
+    <w:p>
+      <w:pPr>
+        <w:pStyle w:val="Heading2"/>
+        <w:tabs>
+          <w:tab w:val="left" w:pos="180"/>
+        </w:tabs>
+      </w:pPr>
+      <w:bookmarkStart w:id="37" w:name="_Toc115056542"/>
+      <w:r>
+        <w:t>3.4 Methods</w:t>
+      </w:r>
+      <w:bookmarkEnd w:id="37"/>
     </w:p>
     <w:p>
       <w:pPr>
@@ -7297,13 +7679,27 @@
           <w:tab w:val="left" w:pos="180"/>
         </w:tabs>
       </w:pPr>
-      <w:bookmarkStart w:id="36" w:name="_Toc115034303"/>
-      <w:r>
-        <w:t xml:space="preserve">3.3.7 </w:t>
-      </w:r>
-      <w:r>
-        <w:t>Distribution of variables with respect to Temperature</w:t>
-      </w:r>
+      <w:bookmarkStart w:id="38" w:name="_Toc115056543"/>
+      <w:r>
+        <w:t>3.4.1 Data Split</w:t>
+      </w:r>
+      <w:bookmarkEnd w:id="38"/>
+    </w:p>
+    <w:p>
+      <w:pPr>
+        <w:pStyle w:val="BodyText"/>
+        <w:tabs>
+          <w:tab w:val="left" w:pos="180"/>
+        </w:tabs>
+      </w:pPr>
+    </w:p>
+    <w:p>
+      <w:pPr>
+        <w:pStyle w:val="BodyText"/>
+        <w:tabs>
+          <w:tab w:val="left" w:pos="180"/>
+        </w:tabs>
+      </w:pPr>
     </w:p>
     <w:p>
       <w:pPr>
@@ -7312,6 +7708,27 @@
           <w:tab w:val="left" w:pos="180"/>
         </w:tabs>
       </w:pPr>
+      <w:bookmarkStart w:id="39" w:name="_Toc115056544"/>
+      <w:r>
+        <w:t>3.4.2 Encoding</w:t>
+      </w:r>
+      <w:bookmarkEnd w:id="39"/>
+    </w:p>
+    <w:p>
+      <w:pPr>
+        <w:pStyle w:val="BodyText"/>
+        <w:tabs>
+          <w:tab w:val="left" w:pos="180"/>
+        </w:tabs>
+      </w:pPr>
+    </w:p>
+    <w:p>
+      <w:pPr>
+        <w:pStyle w:val="BodyText"/>
+        <w:tabs>
+          <w:tab w:val="left" w:pos="180"/>
+        </w:tabs>
+      </w:pPr>
     </w:p>
     <w:p>
       <w:pPr>
@@ -7320,10 +7737,11 @@
           <w:tab w:val="left" w:pos="180"/>
         </w:tabs>
       </w:pPr>
-      <w:r>
-        <w:t>Probability Distribution using KDE</w:t>
-      </w:r>
-      <w:bookmarkEnd w:id="36"/>
+      <w:bookmarkStart w:id="40" w:name="_Toc115056545"/>
+      <w:r>
+        <w:t>3.4.3 Implementation</w:t>
+      </w:r>
+      <w:bookmarkEnd w:id="40"/>
     </w:p>
     <w:p>
       <w:pPr>
@@ -7348,18 +7766,22 @@
           <w:tab w:val="left" w:pos="180"/>
         </w:tabs>
       </w:pPr>
-      <w:bookmarkStart w:id="37" w:name="_Toc115034304"/>
-      <w:r>
-        <w:t>3.4 Methods</w:t>
-      </w:r>
-      <w:bookmarkEnd w:id="37"/>
-    </w:p>
-    <w:p>
-      <w:pPr>
-        <w:pStyle w:val="BodyText"/>
-        <w:tabs>
-          <w:tab w:val="left" w:pos="180"/>
-        </w:tabs>
+      <w:bookmarkStart w:id="41" w:name="_Toc115056546"/>
+      <w:r>
+        <w:t xml:space="preserve">3.5 </w:t>
+      </w:r>
+      <w:r>
+        <w:t>Model Results</w:t>
+      </w:r>
+      <w:bookmarkEnd w:id="41"/>
+    </w:p>
+    <w:p>
+      <w:pPr>
+        <w:pStyle w:val="BodyText"/>
+        <w:tabs>
+          <w:tab w:val="left" w:pos="180"/>
+        </w:tabs>
+        <w:ind w:left="0" w:firstLine="0"/>
       </w:pPr>
     </w:p>
     <w:p>
@@ -7369,19 +7791,12 @@
           <w:tab w:val="left" w:pos="180"/>
         </w:tabs>
       </w:pPr>
-      <w:bookmarkStart w:id="38" w:name="_Toc115034305"/>
-      <w:r>
-        <w:t>3.4.1 Data Split</w:t>
-      </w:r>
-      <w:bookmarkEnd w:id="38"/>
-    </w:p>
-    <w:p>
-      <w:pPr>
-        <w:pStyle w:val="BodyText"/>
-        <w:tabs>
-          <w:tab w:val="left" w:pos="180"/>
-        </w:tabs>
-      </w:pPr>
+      <w:bookmarkStart w:id="42" w:name="_Toc115056547"/>
+      <w:r>
+        <w:lastRenderedPageBreak/>
+        <w:t>3.5.1 Baselines</w:t>
+      </w:r>
+      <w:bookmarkEnd w:id="42"/>
     </w:p>
     <w:p>
       <w:pPr>
@@ -7398,55 +7813,22 @@
           <w:tab w:val="left" w:pos="180"/>
         </w:tabs>
       </w:pPr>
-      <w:bookmarkStart w:id="39" w:name="_Toc115034306"/>
-      <w:r>
-        <w:t>3.4.2 Encoding</w:t>
-      </w:r>
-      <w:bookmarkEnd w:id="39"/>
-    </w:p>
-    <w:p>
-      <w:pPr>
-        <w:pStyle w:val="BodyText"/>
-        <w:tabs>
-          <w:tab w:val="left" w:pos="180"/>
-        </w:tabs>
-      </w:pPr>
-    </w:p>
-    <w:p>
-      <w:pPr>
-        <w:pStyle w:val="BodyText"/>
-        <w:tabs>
-          <w:tab w:val="left" w:pos="180"/>
-        </w:tabs>
-      </w:pPr>
-    </w:p>
-    <w:p>
-      <w:pPr>
-        <w:pStyle w:val="Heading3"/>
-        <w:tabs>
-          <w:tab w:val="left" w:pos="180"/>
-        </w:tabs>
-      </w:pPr>
-      <w:bookmarkStart w:id="40" w:name="_Toc115034307"/>
-      <w:r>
-        <w:t>3.4.3 Implementation</w:t>
-      </w:r>
-      <w:bookmarkEnd w:id="40"/>
-    </w:p>
-    <w:p>
-      <w:pPr>
-        <w:pStyle w:val="BodyText"/>
-        <w:tabs>
-          <w:tab w:val="left" w:pos="180"/>
-        </w:tabs>
-      </w:pPr>
-    </w:p>
-    <w:p>
-      <w:pPr>
-        <w:pStyle w:val="BodyText"/>
-        <w:tabs>
-          <w:tab w:val="left" w:pos="180"/>
-        </w:tabs>
+      <w:bookmarkStart w:id="43" w:name="_Toc115056548"/>
+      <w:r>
+        <w:t>3.5.2 Model</w:t>
+      </w:r>
+      <w:r>
+        <w:t xml:space="preserve"> Results</w:t>
+      </w:r>
+      <w:bookmarkEnd w:id="43"/>
+    </w:p>
+    <w:p>
+      <w:pPr>
+        <w:pStyle w:val="BodyText"/>
+        <w:tabs>
+          <w:tab w:val="left" w:pos="180"/>
+        </w:tabs>
+        <w:ind w:left="0" w:firstLine="0"/>
       </w:pPr>
     </w:p>
     <w:p>
@@ -7456,78 +7838,7 @@
           <w:tab w:val="left" w:pos="180"/>
         </w:tabs>
       </w:pPr>
-      <w:bookmarkStart w:id="41" w:name="_Toc115034308"/>
-      <w:r>
-        <w:t xml:space="preserve">3.5 </w:t>
-      </w:r>
-      <w:r>
-        <w:t>Model Results</w:t>
-      </w:r>
-      <w:bookmarkEnd w:id="41"/>
-    </w:p>
-    <w:p>
-      <w:pPr>
-        <w:pStyle w:val="BodyText"/>
-        <w:tabs>
-          <w:tab w:val="left" w:pos="180"/>
-        </w:tabs>
-        <w:ind w:left="0" w:firstLine="0"/>
-      </w:pPr>
-    </w:p>
-    <w:p>
-      <w:pPr>
-        <w:pStyle w:val="Heading3"/>
-        <w:tabs>
-          <w:tab w:val="left" w:pos="180"/>
-        </w:tabs>
-      </w:pPr>
-      <w:bookmarkStart w:id="42" w:name="_Toc115034309"/>
-      <w:r>
-        <w:t>3.5.1 Baselines</w:t>
-      </w:r>
-      <w:bookmarkEnd w:id="42"/>
-    </w:p>
-    <w:p>
-      <w:pPr>
-        <w:pStyle w:val="BodyText"/>
-        <w:tabs>
-          <w:tab w:val="left" w:pos="180"/>
-        </w:tabs>
-      </w:pPr>
-    </w:p>
-    <w:p>
-      <w:pPr>
-        <w:pStyle w:val="Heading3"/>
-        <w:tabs>
-          <w:tab w:val="left" w:pos="180"/>
-        </w:tabs>
-      </w:pPr>
-      <w:bookmarkStart w:id="43" w:name="_Toc115034310"/>
-      <w:r>
-        <w:t>3.5.2 Model</w:t>
-      </w:r>
-      <w:r>
-        <w:t xml:space="preserve"> Results</w:t>
-      </w:r>
-      <w:bookmarkEnd w:id="43"/>
-    </w:p>
-    <w:p>
-      <w:pPr>
-        <w:pStyle w:val="BodyText"/>
-        <w:tabs>
-          <w:tab w:val="left" w:pos="180"/>
-        </w:tabs>
-        <w:ind w:left="0" w:firstLine="0"/>
-      </w:pPr>
-    </w:p>
-    <w:p>
-      <w:pPr>
-        <w:pStyle w:val="Heading2"/>
-        <w:tabs>
-          <w:tab w:val="left" w:pos="180"/>
-        </w:tabs>
-      </w:pPr>
-      <w:bookmarkStart w:id="44" w:name="_Toc115034311"/>
+      <w:bookmarkStart w:id="44" w:name="_Toc115056549"/>
       <w:r>
         <w:t>3.6 Summary</w:t>
       </w:r>
@@ -7584,7 +7895,7 @@
         <w:pStyle w:val="Heading1"/>
       </w:pPr>
       <w:bookmarkStart w:id="45" w:name="3.1_Probabilistic_structure"/>
-      <w:bookmarkStart w:id="46" w:name="_Toc115034312"/>
+      <w:bookmarkStart w:id="46" w:name="_Toc115056550"/>
       <w:bookmarkEnd w:id="45"/>
       <w:r>
         <w:lastRenderedPageBreak/>
@@ -7606,7 +7917,7 @@
       <w:pPr>
         <w:pStyle w:val="Heading1"/>
       </w:pPr>
-      <w:bookmarkStart w:id="47" w:name="_Toc115034313"/>
+      <w:bookmarkStart w:id="47" w:name="_Toc115056551"/>
       <w:r>
         <w:t>Reference</w:t>
       </w:r>
@@ -7640,45 +7951,8 @@
           <w:numId w:val="5"/>
         </w:numPr>
       </w:pPr>
-      <w:proofErr w:type="spellStart"/>
-      <w:r>
-        <w:t>Beniston</w:t>
-      </w:r>
-      <w:proofErr w:type="spellEnd"/>
-      <w:r>
-        <w:t xml:space="preserve">, M., </w:t>
-      </w:r>
-      <w:proofErr w:type="spellStart"/>
-      <w:r>
-        <w:t>Rebetez</w:t>
-      </w:r>
-      <w:proofErr w:type="spellEnd"/>
-      <w:r>
-        <w:t xml:space="preserve">, M., Giorgi, F. et al. An analysis of regional climate change in Switzerland. </w:t>
-      </w:r>
-      <w:proofErr w:type="spellStart"/>
-      <w:r>
-        <w:t>Theor</w:t>
-      </w:r>
-      <w:proofErr w:type="spellEnd"/>
-      <w:r>
-        <w:t xml:space="preserve"> </w:t>
-      </w:r>
-      <w:proofErr w:type="spellStart"/>
-      <w:r>
-        <w:t>Appl</w:t>
-      </w:r>
-      <w:proofErr w:type="spellEnd"/>
-      <w:r>
-        <w:t xml:space="preserve"> </w:t>
-      </w:r>
-      <w:proofErr w:type="spellStart"/>
-      <w:r>
-        <w:t>Climatol</w:t>
-      </w:r>
-      <w:proofErr w:type="spellEnd"/>
-      <w:r>
-        <w:t xml:space="preserve"> 49, 135–159 (1994). https://doi.org/10.1007/BF00865530</w:t>
+      <w:r>
+        <w:t>Beniston, M., Rebetez, M., Giorgi, F. et al. An analysis of regional climate change in Switzerland. Theor Appl Climatol 49, 135–159 (1994). https://doi.org/10.1007/BF00865530</w:t>
       </w:r>
     </w:p>
     <w:p>
@@ -7689,21 +7963,8 @@
           <w:numId w:val="5"/>
         </w:numPr>
       </w:pPr>
-      <w:proofErr w:type="spellStart"/>
-      <w:r>
-        <w:t>Shekhar</w:t>
-      </w:r>
-      <w:proofErr w:type="spellEnd"/>
-      <w:r>
-        <w:t xml:space="preserve">, M. S., Chand, H., Kumar, S., Srinivasan, K. and </w:t>
-      </w:r>
-      <w:proofErr w:type="spellStart"/>
-      <w:r>
-        <w:t>Ganju</w:t>
-      </w:r>
-      <w:proofErr w:type="spellEnd"/>
-      <w:r>
-        <w:t xml:space="preserve">, A. (2010) </w:t>
+      <w:r>
+        <w:t xml:space="preserve">Shekhar, M. S., Chand, H., Kumar, S., Srinivasan, K. and Ganju, A. (2010) </w:t>
       </w:r>
       <w:r>
         <w:t>"</w:t>
@@ -7715,15 +7976,7 @@
         <w:t>"</w:t>
       </w:r>
       <w:r>
-        <w:t xml:space="preserve"> Annals of Glaciology. Cambridge University Press, 51(54), pp. 105–112. </w:t>
-      </w:r>
-      <w:proofErr w:type="spellStart"/>
-      <w:r>
-        <w:t>doi</w:t>
-      </w:r>
-      <w:proofErr w:type="spellEnd"/>
-      <w:r>
-        <w:t>: 10.3189/172756410791386508.</w:t>
+        <w:t xml:space="preserve"> Annals of Glaciology. Cambridge University Press, 51(54), pp. 105–112. doi: 10.3189/172756410791386508.</w:t>
       </w:r>
     </w:p>
     <w:p>
@@ -7734,45 +7987,8 @@
           <w:numId w:val="5"/>
         </w:numPr>
       </w:pPr>
-      <w:proofErr w:type="spellStart"/>
-      <w:r>
-        <w:t>Kubat</w:t>
-      </w:r>
-      <w:proofErr w:type="spellEnd"/>
-      <w:r>
-        <w:t xml:space="preserve">, M. (1999). Neural networks: a comprehensive foundation by </w:t>
-      </w:r>
-      <w:proofErr w:type="spellStart"/>
-      <w:r>
-        <w:t>simon</w:t>
-      </w:r>
-      <w:proofErr w:type="spellEnd"/>
-      <w:r>
-        <w:t xml:space="preserve"> </w:t>
-      </w:r>
-      <w:proofErr w:type="spellStart"/>
-      <w:r>
-        <w:t>haykin</w:t>
-      </w:r>
-      <w:proofErr w:type="spellEnd"/>
-      <w:r>
-        <w:t xml:space="preserve">, </w:t>
-      </w:r>
-      <w:proofErr w:type="spellStart"/>
-      <w:r>
-        <w:t>macmillan</w:t>
-      </w:r>
-      <w:proofErr w:type="spellEnd"/>
-      <w:r>
-        <w:t xml:space="preserve">, 1994, </w:t>
-      </w:r>
-      <w:proofErr w:type="spellStart"/>
-      <w:r>
-        <w:t>isbn</w:t>
-      </w:r>
-      <w:proofErr w:type="spellEnd"/>
-      <w:r>
-        <w:t xml:space="preserve"> 0-02-352781-7. The Knowledge Engineering Review, 13(4):409–412.</w:t>
+      <w:r>
+        <w:t>Kubat, M. (1999). Neural networks: a comprehensive foundation by simon haykin, macmillan, 1994, isbn 0-02-352781-7. The Knowledge Engineering Review, 13(4):409–412.</w:t>
       </w:r>
     </w:p>
     <w:p>
@@ -7783,59 +7999,14 @@
           <w:numId w:val="5"/>
         </w:numPr>
       </w:pPr>
-      <w:proofErr w:type="spellStart"/>
-      <w:r>
-        <w:t>Chithra</w:t>
-      </w:r>
-      <w:proofErr w:type="spellEnd"/>
-      <w:r>
-        <w:t xml:space="preserve">, N.R., </w:t>
-      </w:r>
-      <w:proofErr w:type="spellStart"/>
-      <w:r>
-        <w:t>Thampi</w:t>
-      </w:r>
-      <w:proofErr w:type="spellEnd"/>
-      <w:r>
-        <w:t xml:space="preserve">, S.G., </w:t>
-      </w:r>
-      <w:proofErr w:type="spellStart"/>
-      <w:r>
-        <w:t>Surapaneni</w:t>
-      </w:r>
-      <w:proofErr w:type="spellEnd"/>
-      <w:r>
-        <w:t xml:space="preserve">, S. et al. </w:t>
+      <w:r>
+        <w:t xml:space="preserve">Chithra, N.R., Thampi, S.G., Surapaneni, S. et al. </w:t>
       </w:r>
       <w:r>
         <w:t>p</w:t>
       </w:r>
       <w:r>
-        <w:t xml:space="preserve">rediction of the likely impact of climate change on monthly mean maximum and minimum temperature in the Chaliyar river basin, India, using ANN-based models. </w:t>
-      </w:r>
-      <w:proofErr w:type="spellStart"/>
-      <w:r>
-        <w:t>Theor</w:t>
-      </w:r>
-      <w:proofErr w:type="spellEnd"/>
-      <w:r>
-        <w:t xml:space="preserve"> </w:t>
-      </w:r>
-      <w:proofErr w:type="spellStart"/>
-      <w:r>
-        <w:t>Appl</w:t>
-      </w:r>
-      <w:proofErr w:type="spellEnd"/>
-      <w:r>
-        <w:t xml:space="preserve"> </w:t>
-      </w:r>
-      <w:proofErr w:type="spellStart"/>
-      <w:r>
-        <w:t>Climatol</w:t>
-      </w:r>
-      <w:proofErr w:type="spellEnd"/>
-      <w:r>
-        <w:t xml:space="preserve"> 121, 581–590 (2015). https://doi.org/10.1007/s00704-014-1257-1</w:t>
+        <w:t>rediction of the likely impact of climate change on monthly mean maximum and minimum temperature in the Chaliyar river basin, India, using ANN-based models. Theor Appl Climatol 121, 581–590 (2015). https://doi.org/10.1007/s00704-014-1257-1</w:t>
       </w:r>
     </w:p>
     <w:p>
@@ -7847,15 +8018,7 @@
         </w:numPr>
       </w:pPr>
       <w:r>
-        <w:t xml:space="preserve">W. Xie, M. He and B. Tang, "Data-Enabled Correlation Analysis between Wildfire and Climate using GIS," 2020 3rd International Conference on Information and Computer Technologies (ICICT), 2020, pp. 31-35, </w:t>
-      </w:r>
-      <w:proofErr w:type="spellStart"/>
-      <w:r>
-        <w:t>doi</w:t>
-      </w:r>
-      <w:proofErr w:type="spellEnd"/>
-      <w:r>
-        <w:t>: 10.1109/ICICT50521.2020.00013.</w:t>
+        <w:t>W. Xie, M. He and B. Tang, "Data-Enabled Correlation Analysis between Wildfire and Climate using GIS," 2020 3rd International Conference on Information and Computer Technologies (ICICT), 2020, pp. 31-35, doi: 10.1109/ICICT50521.2020.00013.</w:t>
       </w:r>
     </w:p>
     <w:p>
@@ -7866,21 +8029,8 @@
           <w:numId w:val="5"/>
         </w:numPr>
       </w:pPr>
-      <w:proofErr w:type="spellStart"/>
-      <w:r>
-        <w:t>Dimri</w:t>
-      </w:r>
-      <w:proofErr w:type="spellEnd"/>
-      <w:r>
-        <w:t xml:space="preserve">, T., Ahmad, S. &amp; Sharif, M. Time series analysis of climate variables using seasonal ARIMA approach. J Earth </w:t>
-      </w:r>
-      <w:proofErr w:type="spellStart"/>
-      <w:r>
-        <w:t>Syst</w:t>
-      </w:r>
-      <w:proofErr w:type="spellEnd"/>
-      <w:r>
-        <w:t xml:space="preserve"> Sci 129, 149 (2020). https://doi.org/10.1007/s12040-020-01408-x</w:t>
+      <w:r>
+        <w:t>Dimri, T., Ahmad, S. &amp; Sharif, M. Time series analysis of climate variables using seasonal ARIMA approach. J Earth Syst Sci 129, 149 (2020). https://doi.org/10.1007/s12040-020-01408-x</w:t>
       </w:r>
     </w:p>
     <w:p>
@@ -7891,21 +8041,8 @@
           <w:numId w:val="5"/>
         </w:numPr>
       </w:pPr>
-      <w:proofErr w:type="spellStart"/>
-      <w:r>
-        <w:t>Hrnjica</w:t>
-      </w:r>
-      <w:proofErr w:type="spellEnd"/>
-      <w:r>
-        <w:t xml:space="preserve">, B., Bonacci, O. Lake Level Prediction using Feed Forward and Recurrent Neural Networks. Water </w:t>
-      </w:r>
-      <w:proofErr w:type="spellStart"/>
-      <w:r>
-        <w:t>Resour</w:t>
-      </w:r>
-      <w:proofErr w:type="spellEnd"/>
-      <w:r>
-        <w:t xml:space="preserve"> Manage 33, 2471–2484 (2019). https://doi.org/10.1007/s11269-019-02255-2</w:t>
+      <w:r>
+        <w:t>Hrnjica, B., Bonacci, O. Lake Level Prediction using Feed Forward and Recurrent Neural Networks. Water Resour Manage 33, 2471–2484 (2019). https://doi.org/10.1007/s11269-019-02255-2</w:t>
       </w:r>
     </w:p>
     <w:p>
@@ -7942,7 +8079,7 @@
       </w:pPr>
     </w:p>
     <w:sectPr>
-      <w:footerReference w:type="default" r:id="rId26"/>
+      <w:footerReference w:type="default" r:id="rId32"/>
       <w:pgSz w:w="12240" w:h="15840"/>
       <w:pgMar w:top="1380" w:right="0" w:bottom="1020" w:left="1260" w:header="0" w:footer="839" w:gutter="0"/>
       <w:cols w:space="720"/>
@@ -9700,10 +9837,10 @@
       <w:rFonts w:ascii="Times New Roman" w:eastAsia="Times New Roman" w:hAnsi="Times New Roman" w:cs="Times New Roman"/>
     </w:rPr>
   </w:style>
-  <w:style w:type="paragraph" w:customStyle="1" w:styleId="ImageFOnt">
-    <w:name w:val="Image FOnt"/>
+  <w:style w:type="paragraph" w:customStyle="1" w:styleId="ImageFONT">
+    <w:name w:val="Image FONT"/>
     <w:basedOn w:val="BodyText"/>
-    <w:link w:val="ImageFOntChar"/>
+    <w:link w:val="ImageFONTChar"/>
     <w:uiPriority w:val="1"/>
     <w:qFormat/>
     <w:rsid w:val="009455D7"/>
@@ -9716,7 +9853,7 @@
   </w:style>
   <w:style w:type="paragraph" w:customStyle="1" w:styleId="ImageFont0">
     <w:name w:val="Image Font"/>
-    <w:basedOn w:val="ImageFOnt"/>
+    <w:basedOn w:val="ImageFONT"/>
     <w:link w:val="ImageFontChar0"/>
     <w:uiPriority w:val="1"/>
     <w:rsid w:val="009455D7"/>
@@ -9734,10 +9871,10 @@
       <w:szCs w:val="24"/>
     </w:rPr>
   </w:style>
-  <w:style w:type="character" w:customStyle="1" w:styleId="ImageFOntChar">
-    <w:name w:val="Image FOnt Char"/>
+  <w:style w:type="character" w:customStyle="1" w:styleId="ImageFONTChar">
+    <w:name w:val="Image FONT Char"/>
     <w:basedOn w:val="BodyTextChar"/>
-    <w:link w:val="ImageFOnt"/>
+    <w:link w:val="ImageFONT"/>
     <w:uiPriority w:val="1"/>
     <w:rsid w:val="009455D7"/>
     <w:rPr>
@@ -9750,7 +9887,7 @@
   </w:style>
   <w:style w:type="character" w:customStyle="1" w:styleId="ImageFontChar0">
     <w:name w:val="Image Font Char"/>
-    <w:basedOn w:val="ImageFOntChar"/>
+    <w:basedOn w:val="ImageFONTChar"/>
     <w:link w:val="ImageFont0"/>
     <w:uiPriority w:val="1"/>
     <w:rsid w:val="009455D7"/>
@@ -10053,7 +10190,7 @@
 </file>
 
 <file path=customXml/itemProps1.xml><?xml version="1.0" encoding="utf-8"?>
-<ds:datastoreItem xmlns:ds="http://schemas.openxmlformats.org/officeDocument/2006/customXml" ds:itemID="{699FE133-7B4D-492D-B9D2-A27C81A46674}">
+<ds:datastoreItem xmlns:ds="http://schemas.openxmlformats.org/officeDocument/2006/customXml" ds:itemID="{5AA68927-4994-4EDE-B88B-EB28CB970859}">
   <ds:schemaRefs>
     <ds:schemaRef ds:uri="http://schemas.openxmlformats.org/officeDocument/2006/bibliography"/>
   </ds:schemaRefs>

</xml_diff>